<commit_message>
Completed Team Charter, pending for review
</commit_message>
<xml_diff>
--- a/Project Approval Documents/5P06 - Team Charter1.docx
+++ b/Project Approval Documents/5P06 - Team Charter1.docx
@@ -9,6 +9,10 @@
           <w:lang w:val="en-US"/>
         </w:rPr>
       </w:pPr>
+      <w:bookmarkStart w:id="0" w:name="_top"/>
+      <w:bookmarkStart w:id="1" w:name="_Team_Charter"/>
+      <w:bookmarkEnd w:id="0"/>
+      <w:bookmarkEnd w:id="1"/>
       <w:r>
         <w:rPr>
           <w:lang w:val="en-US"/>
@@ -71,6 +75,14 @@
                 <w:szCs w:val="40"/>
               </w:rPr>
             </w:pPr>
+            <w:r>
+              <w:rPr>
+                <w:rFonts w:eastAsia="Calibri" w:cs="Times New Roman"/>
+                <w:sz w:val="40"/>
+                <w:szCs w:val="40"/>
+              </w:rPr>
+              <w:t>9</w:t>
+            </w:r>
           </w:p>
         </w:tc>
       </w:tr>
@@ -178,6 +190,12 @@
                 <w:rFonts w:eastAsia="Calibri" w:cs="Times New Roman"/>
               </w:rPr>
             </w:pPr>
+            <w:r>
+              <w:rPr>
+                <w:rFonts w:eastAsia="Calibri" w:cs="Times New Roman"/>
+              </w:rPr>
+              <w:t>Jasmine Wang</w:t>
+            </w:r>
           </w:p>
         </w:tc>
         <w:tc>
@@ -192,6 +210,12 @@
                 <w:rFonts w:eastAsia="Calibri" w:cs="Times New Roman"/>
               </w:rPr>
             </w:pPr>
+            <w:r>
+              <w:rPr>
+                <w:rFonts w:eastAsia="Calibri" w:cs="Times New Roman"/>
+              </w:rPr>
+              <w:t>Wangj500</w:t>
+            </w:r>
           </w:p>
         </w:tc>
       </w:tr>
@@ -211,6 +235,12 @@
                 <w:rFonts w:eastAsia="Calibri" w:cs="Times New Roman"/>
               </w:rPr>
             </w:pPr>
+            <w:r>
+              <w:rPr>
+                <w:rFonts w:eastAsia="Calibri" w:cs="Times New Roman"/>
+              </w:rPr>
+              <w:t>Ruidi Liu</w:t>
+            </w:r>
           </w:p>
         </w:tc>
         <w:tc>
@@ -225,6 +255,12 @@
                 <w:rFonts w:eastAsia="Calibri" w:cs="Times New Roman"/>
               </w:rPr>
             </w:pPr>
+            <w:r>
+              <w:rPr>
+                <w:rFonts w:eastAsia="Calibri" w:cs="Times New Roman"/>
+              </w:rPr>
+              <w:t>Liu127</w:t>
+            </w:r>
           </w:p>
         </w:tc>
       </w:tr>
@@ -355,20 +391,19 @@
           </w:tcPr>
           <w:p>
             <w:pPr>
-              <w:rPr>
-                <w:b/>
-                <w:bCs/>
-                <w:sz w:val="32"/>
-                <w:szCs w:val="28"/>
+              <w:pStyle w:val="Heading2"/>
+              <w:rPr>
+                <w:sz w:val="36"/>
+                <w:szCs w:val="36"/>
                 <w:lang w:val="en-US"/>
               </w:rPr>
             </w:pPr>
-            <w:r>
-              <w:rPr>
-                <w:b/>
-                <w:bCs/>
-                <w:sz w:val="32"/>
-                <w:szCs w:val="28"/>
+            <w:bookmarkStart w:id="2" w:name="_Roles_and_Responsibilities"/>
+            <w:bookmarkEnd w:id="2"/>
+            <w:r>
+              <w:rPr>
+                <w:sz w:val="36"/>
+                <w:szCs w:val="36"/>
                 <w:lang w:val="en-US"/>
               </w:rPr>
               <w:t>Roles and Responsibilities</w:t>
@@ -387,67 +422,561 @@
           <w:p>
             <w:pPr>
               <w:rPr>
-                <w:i/>
-                <w:iCs/>
-                <w:lang w:val="en-US"/>
-              </w:rPr>
-            </w:pPr>
-            <w:r>
-              <w:rPr>
-                <w:i/>
-                <w:iCs/>
-                <w:lang w:val="en-US"/>
-              </w:rPr>
-              <w:t xml:space="preserve">In this section, you can identify who will be responsible for what roles in a team.  At this stage, you should focus on the high-level administrative tasks (e.g., </w:t>
-            </w:r>
-            <w:r>
-              <w:rPr>
-                <w:i/>
-                <w:iCs/>
-                <w:lang w:val="en-US"/>
-              </w:rPr>
-              <w:t xml:space="preserve">taking meeting minutes, </w:t>
-            </w:r>
-            <w:r>
-              <w:rPr>
-                <w:i/>
-                <w:iCs/>
-                <w:lang w:val="en-US"/>
-              </w:rPr>
-              <w:t xml:space="preserve">submitting documents to Avenue, scheduling meetings, communicating with instructors, etc.). However, as the project progress roles may expand and become more specific.  As needed, you can attach an addendum to this charter and submit with future deliverables (important: the original team charter should </w:t>
-            </w:r>
-            <w:r>
-              <w:rPr>
-                <w:b/>
-                <w:bCs/>
-                <w:i/>
-                <w:iCs/>
-                <w:lang w:val="en-US"/>
-              </w:rPr>
-              <w:t>never</w:t>
-            </w:r>
-            <w:r>
-              <w:rPr>
-                <w:i/>
-                <w:iCs/>
-                <w:lang w:val="en-US"/>
-              </w:rPr>
-              <w:t xml:space="preserve"> be changed once all team members have signed it.</w:t>
-            </w:r>
-          </w:p>
-          <w:p>
-            <w:pPr>
-              <w:rPr>
-                <w:lang w:val="en-US"/>
-              </w:rPr>
-            </w:pPr>
-          </w:p>
-          <w:p>
-            <w:pPr>
-              <w:rPr>
-                <w:lang w:val="en-US"/>
-              </w:rPr>
-            </w:pPr>
+                <w:b/>
+                <w:bCs/>
+                <w:i/>
+                <w:iCs/>
+              </w:rPr>
+            </w:pPr>
+            <w:r>
+              <w:rPr>
+                <w:b/>
+                <w:bCs/>
+                <w:i/>
+                <w:iCs/>
+              </w:rPr>
+              <w:t>1. Team Leader</w:t>
+            </w:r>
+            <w:r>
+              <w:rPr>
+                <w:b/>
+                <w:bCs/>
+                <w:i/>
+                <w:iCs/>
+              </w:rPr>
+              <w:t xml:space="preserve"> (Jasmine)</w:t>
+            </w:r>
+          </w:p>
+          <w:p>
+            <w:pPr>
+              <w:rPr>
+                <w:i/>
+                <w:iCs/>
+              </w:rPr>
+            </w:pPr>
+            <w:r>
+              <w:rPr>
+                <w:i/>
+                <w:iCs/>
+              </w:rPr>
+              <w:t>The responsibilities of the team leader include:</w:t>
+            </w:r>
+          </w:p>
+          <w:p>
+            <w:pPr>
+              <w:pStyle w:val="ListParagraph"/>
+              <w:numPr>
+                <w:ilvl w:val="0"/>
+                <w:numId w:val="9"/>
+              </w:numPr>
+              <w:rPr>
+                <w:i/>
+                <w:iCs/>
+              </w:rPr>
+            </w:pPr>
+            <w:r>
+              <w:rPr>
+                <w:i/>
+                <w:iCs/>
+              </w:rPr>
+              <w:t>Assign tasks and set deadlines for members to ensure they stay on track</w:t>
+            </w:r>
+          </w:p>
+          <w:p>
+            <w:pPr>
+              <w:pStyle w:val="ListParagraph"/>
+              <w:numPr>
+                <w:ilvl w:val="0"/>
+                <w:numId w:val="9"/>
+              </w:numPr>
+              <w:rPr>
+                <w:i/>
+                <w:iCs/>
+              </w:rPr>
+            </w:pPr>
+            <w:r>
+              <w:rPr>
+                <w:i/>
+                <w:iCs/>
+              </w:rPr>
+              <w:t>Resolve conflicts between members</w:t>
+            </w:r>
+          </w:p>
+          <w:p>
+            <w:pPr>
+              <w:pStyle w:val="ListParagraph"/>
+              <w:numPr>
+                <w:ilvl w:val="0"/>
+                <w:numId w:val="9"/>
+              </w:numPr>
+              <w:rPr>
+                <w:i/>
+                <w:iCs/>
+              </w:rPr>
+            </w:pPr>
+            <w:r>
+              <w:rPr>
+                <w:i/>
+                <w:iCs/>
+              </w:rPr>
+              <w:t>Updating TAs the progress of the group</w:t>
+            </w:r>
+          </w:p>
+          <w:p>
+            <w:pPr>
+              <w:pStyle w:val="ListParagraph"/>
+              <w:numPr>
+                <w:ilvl w:val="0"/>
+                <w:numId w:val="9"/>
+              </w:numPr>
+              <w:rPr>
+                <w:i/>
+                <w:iCs/>
+              </w:rPr>
+            </w:pPr>
+            <w:r>
+              <w:rPr>
+                <w:i/>
+                <w:iCs/>
+              </w:rPr>
+              <w:t>Contacting TAs and Professors if anything happens</w:t>
+            </w:r>
+          </w:p>
+          <w:p>
+            <w:pPr>
+              <w:rPr>
+                <w:i/>
+                <w:iCs/>
+              </w:rPr>
+            </w:pPr>
+            <w:r>
+              <w:rPr>
+                <w:i/>
+                <w:iCs/>
+              </w:rPr>
+              <w:t xml:space="preserve">- </w:t>
+            </w:r>
+            <w:r>
+              <w:rPr>
+                <w:i/>
+                <w:iCs/>
+              </w:rPr>
+              <w:t>Review completed work and tasks, provide feedback to the group</w:t>
+            </w:r>
+          </w:p>
+          <w:p>
+            <w:pPr>
+              <w:rPr>
+                <w:b/>
+                <w:bCs/>
+                <w:i/>
+                <w:iCs/>
+              </w:rPr>
+            </w:pPr>
+            <w:r>
+              <w:rPr>
+                <w:b/>
+                <w:bCs/>
+                <w:i/>
+                <w:iCs/>
+              </w:rPr>
+              <w:t>2. Manager</w:t>
+            </w:r>
+            <w:r>
+              <w:rPr>
+                <w:b/>
+                <w:bCs/>
+                <w:i/>
+                <w:iCs/>
+              </w:rPr>
+              <w:t xml:space="preserve"> (Ruidi)</w:t>
+            </w:r>
+          </w:p>
+          <w:p>
+            <w:pPr>
+              <w:rPr>
+                <w:i/>
+                <w:iCs/>
+              </w:rPr>
+            </w:pPr>
+            <w:r>
+              <w:rPr>
+                <w:i/>
+                <w:iCs/>
+              </w:rPr>
+              <w:t>The responsibilities of the manager include:</w:t>
+            </w:r>
+          </w:p>
+          <w:p>
+            <w:pPr>
+              <w:pStyle w:val="ListParagraph"/>
+              <w:numPr>
+                <w:ilvl w:val="0"/>
+                <w:numId w:val="8"/>
+              </w:numPr>
+              <w:rPr>
+                <w:i/>
+                <w:iCs/>
+              </w:rPr>
+            </w:pPr>
+            <w:r>
+              <w:rPr>
+                <w:i/>
+                <w:iCs/>
+              </w:rPr>
+              <w:t xml:space="preserve"> Keeping track of attendance for each meeting and hand them to the team</w:t>
+            </w:r>
+          </w:p>
+          <w:p>
+            <w:pPr>
+              <w:rPr>
+                <w:i/>
+                <w:iCs/>
+              </w:rPr>
+            </w:pPr>
+            <w:r>
+              <w:rPr>
+                <w:i/>
+                <w:iCs/>
+              </w:rPr>
+              <w:t>leader</w:t>
+            </w:r>
+          </w:p>
+          <w:p>
+            <w:pPr>
+              <w:pStyle w:val="ListParagraph"/>
+              <w:numPr>
+                <w:ilvl w:val="0"/>
+                <w:numId w:val="10"/>
+              </w:numPr>
+              <w:rPr>
+                <w:i/>
+                <w:iCs/>
+              </w:rPr>
+            </w:pPr>
+            <w:r>
+              <w:rPr>
+                <w:i/>
+                <w:iCs/>
+              </w:rPr>
+              <w:t xml:space="preserve"> Create Meeting Minutes (A mini agenda) for each meeting that outlines the</w:t>
+            </w:r>
+          </w:p>
+          <w:p>
+            <w:pPr>
+              <w:pStyle w:val="ListParagraph"/>
+              <w:numPr>
+                <w:ilvl w:val="0"/>
+                <w:numId w:val="10"/>
+              </w:numPr>
+              <w:rPr>
+                <w:i/>
+                <w:iCs/>
+              </w:rPr>
+            </w:pPr>
+            <w:r>
+              <w:rPr>
+                <w:i/>
+                <w:iCs/>
+              </w:rPr>
+              <w:t>goal of this meeting, task assignments and deadlines</w:t>
+            </w:r>
+          </w:p>
+          <w:p>
+            <w:pPr>
+              <w:pStyle w:val="ListParagraph"/>
+              <w:numPr>
+                <w:ilvl w:val="0"/>
+                <w:numId w:val="10"/>
+              </w:numPr>
+              <w:rPr>
+                <w:i/>
+                <w:iCs/>
+              </w:rPr>
+            </w:pPr>
+            <w:r>
+              <w:rPr>
+                <w:i/>
+                <w:iCs/>
+              </w:rPr>
+              <w:t>Submitting Documents and Assignments to Avenue for the group</w:t>
+            </w:r>
+          </w:p>
+          <w:p>
+            <w:pPr>
+              <w:rPr>
+                <w:b/>
+                <w:bCs/>
+                <w:i/>
+                <w:iCs/>
+              </w:rPr>
+            </w:pPr>
+            <w:r>
+              <w:rPr>
+                <w:b/>
+                <w:bCs/>
+                <w:i/>
+                <w:iCs/>
+              </w:rPr>
+              <w:t>3. Coordinator</w:t>
+            </w:r>
+            <w:r>
+              <w:rPr>
+                <w:b/>
+                <w:bCs/>
+                <w:i/>
+                <w:iCs/>
+              </w:rPr>
+              <w:t xml:space="preserve"> (Jasmine)</w:t>
+            </w:r>
+          </w:p>
+          <w:p>
+            <w:pPr>
+              <w:rPr>
+                <w:i/>
+                <w:iCs/>
+              </w:rPr>
+            </w:pPr>
+            <w:r>
+              <w:rPr>
+                <w:i/>
+                <w:iCs/>
+              </w:rPr>
+              <w:t>The responsibilities of the coordinator include:</w:t>
+            </w:r>
+          </w:p>
+          <w:p>
+            <w:pPr>
+              <w:pStyle w:val="ListParagraph"/>
+              <w:numPr>
+                <w:ilvl w:val="0"/>
+                <w:numId w:val="11"/>
+              </w:numPr>
+              <w:rPr>
+                <w:i/>
+                <w:iCs/>
+              </w:rPr>
+            </w:pPr>
+            <w:r>
+              <w:rPr>
+                <w:i/>
+                <w:iCs/>
+              </w:rPr>
+              <w:t>Organizing and scheduling meetings for the group that are outside of the</w:t>
+            </w:r>
+          </w:p>
+          <w:p>
+            <w:pPr>
+              <w:pStyle w:val="ListParagraph"/>
+              <w:numPr>
+                <w:ilvl w:val="0"/>
+                <w:numId w:val="11"/>
+              </w:numPr>
+              <w:rPr>
+                <w:i/>
+                <w:iCs/>
+              </w:rPr>
+            </w:pPr>
+            <w:r>
+              <w:rPr>
+                <w:i/>
+                <w:iCs/>
+              </w:rPr>
+              <w:t>normal tutorial schedule, avoiding midterms and any holidays</w:t>
+            </w:r>
+          </w:p>
+          <w:p>
+            <w:pPr>
+              <w:pStyle w:val="ListParagraph"/>
+              <w:numPr>
+                <w:ilvl w:val="0"/>
+                <w:numId w:val="11"/>
+              </w:numPr>
+              <w:rPr>
+                <w:i/>
+                <w:iCs/>
+              </w:rPr>
+            </w:pPr>
+            <w:r>
+              <w:rPr>
+                <w:i/>
+                <w:iCs/>
+              </w:rPr>
+              <w:t>Ensuring tasks are assigned and deadlines are met</w:t>
+            </w:r>
+          </w:p>
+          <w:p>
+            <w:pPr>
+              <w:pStyle w:val="ListParagraph"/>
+              <w:numPr>
+                <w:ilvl w:val="0"/>
+                <w:numId w:val="11"/>
+              </w:numPr>
+              <w:rPr>
+                <w:i/>
+                <w:iCs/>
+              </w:rPr>
+            </w:pPr>
+            <w:r>
+              <w:rPr>
+                <w:i/>
+                <w:iCs/>
+              </w:rPr>
+              <w:t>Assessing the completion of pre-assigned work</w:t>
+            </w:r>
+          </w:p>
+          <w:p>
+            <w:pPr>
+              <w:pStyle w:val="ListParagraph"/>
+              <w:numPr>
+                <w:ilvl w:val="0"/>
+                <w:numId w:val="11"/>
+              </w:numPr>
+              <w:rPr>
+                <w:i/>
+                <w:iCs/>
+              </w:rPr>
+            </w:pPr>
+            <w:r>
+              <w:rPr>
+                <w:i/>
+                <w:iCs/>
+              </w:rPr>
+              <w:t>Track progress and update the team on any changes in the project</w:t>
+            </w:r>
+          </w:p>
+          <w:p>
+            <w:pPr>
+              <w:pStyle w:val="ListParagraph"/>
+              <w:numPr>
+                <w:ilvl w:val="0"/>
+                <w:numId w:val="11"/>
+              </w:numPr>
+              <w:rPr>
+                <w:i/>
+                <w:iCs/>
+              </w:rPr>
+            </w:pPr>
+            <w:r>
+              <w:rPr>
+                <w:i/>
+                <w:iCs/>
+              </w:rPr>
+              <w:t>Documenting the division and contribution of work on the Team</w:t>
+            </w:r>
+            <w:r>
+              <w:rPr>
+                <w:i/>
+                <w:iCs/>
+              </w:rPr>
+              <w:t xml:space="preserve"> DHF Logbook</w:t>
+            </w:r>
+          </w:p>
+          <w:p>
+            <w:pPr>
+              <w:rPr>
+                <w:b/>
+                <w:bCs/>
+                <w:i/>
+                <w:iCs/>
+              </w:rPr>
+            </w:pPr>
+            <w:r>
+              <w:rPr>
+                <w:b/>
+                <w:bCs/>
+                <w:i/>
+                <w:iCs/>
+              </w:rPr>
+              <w:t>4. Recorder/Note-Taker</w:t>
+            </w:r>
+            <w:r>
+              <w:rPr>
+                <w:b/>
+                <w:bCs/>
+                <w:i/>
+                <w:iCs/>
+              </w:rPr>
+              <w:t xml:space="preserve"> (Ruidi)</w:t>
+            </w:r>
+          </w:p>
+          <w:p>
+            <w:pPr>
+              <w:rPr>
+                <w:i/>
+                <w:iCs/>
+              </w:rPr>
+            </w:pPr>
+            <w:r>
+              <w:rPr>
+                <w:i/>
+                <w:iCs/>
+              </w:rPr>
+              <w:t>The responsibilities of the recorder include:</w:t>
+            </w:r>
+          </w:p>
+          <w:p>
+            <w:pPr>
+              <w:pStyle w:val="ListParagraph"/>
+              <w:numPr>
+                <w:ilvl w:val="0"/>
+                <w:numId w:val="11"/>
+              </w:numPr>
+              <w:rPr>
+                <w:i/>
+                <w:iCs/>
+              </w:rPr>
+            </w:pPr>
+            <w:r>
+              <w:rPr>
+                <w:i/>
+                <w:iCs/>
+              </w:rPr>
+              <w:lastRenderedPageBreak/>
+              <w:t>Taking notes during meetings on the Meeting minutes, capturing key</w:t>
+            </w:r>
+          </w:p>
+          <w:p>
+            <w:pPr>
+              <w:rPr>
+                <w:i/>
+                <w:iCs/>
+              </w:rPr>
+            </w:pPr>
+            <w:r>
+              <w:rPr>
+                <w:i/>
+                <w:iCs/>
+              </w:rPr>
+              <w:t>D</w:t>
+            </w:r>
+            <w:r>
+              <w:rPr>
+                <w:i/>
+                <w:iCs/>
+              </w:rPr>
+              <w:t>iscussions</w:t>
+            </w:r>
+          </w:p>
+          <w:p>
+            <w:pPr>
+              <w:pStyle w:val="ListParagraph"/>
+              <w:numPr>
+                <w:ilvl w:val="0"/>
+                <w:numId w:val="11"/>
+              </w:numPr>
+              <w:rPr>
+                <w:i/>
+                <w:iCs/>
+              </w:rPr>
+            </w:pPr>
+            <w:r>
+              <w:rPr>
+                <w:i/>
+                <w:iCs/>
+              </w:rPr>
+              <w:t xml:space="preserve"> Collecting and organizing meeting notes for all team members</w:t>
+            </w:r>
           </w:p>
         </w:tc>
       </w:tr>
@@ -479,20 +1008,17 @@
           </w:tcPr>
           <w:p>
             <w:pPr>
-              <w:rPr>
-                <w:b/>
-                <w:bCs/>
-                <w:sz w:val="32"/>
-                <w:szCs w:val="28"/>
+              <w:pStyle w:val="Heading2"/>
+              <w:rPr>
+                <w:sz w:val="36"/>
+                <w:szCs w:val="36"/>
                 <w:lang w:val="en-US"/>
               </w:rPr>
             </w:pPr>
             <w:r>
               <w:rPr>
-                <w:b/>
-                <w:bCs/>
-                <w:sz w:val="32"/>
-                <w:szCs w:val="28"/>
+                <w:sz w:val="36"/>
+                <w:szCs w:val="36"/>
                 <w:lang w:val="en-US"/>
               </w:rPr>
               <w:t>Expectations of Behaviour, Work Ethic, and Professionalism</w:t>
@@ -511,68 +1037,623 @@
           <w:p>
             <w:pPr>
               <w:rPr>
-                <w:i/>
-                <w:iCs/>
-                <w:lang w:val="en-US"/>
-              </w:rPr>
-            </w:pPr>
-            <w:r>
-              <w:rPr>
-                <w:i/>
-                <w:iCs/>
-                <w:lang w:val="en-US"/>
-              </w:rPr>
-              <w:t xml:space="preserve">Summarize what will be expected of all team members.  </w:t>
-            </w:r>
-          </w:p>
+                <w:b/>
+                <w:bCs/>
+              </w:rPr>
+            </w:pPr>
+            <w:r>
+              <w:rPr>
+                <w:b/>
+                <w:bCs/>
+              </w:rPr>
+              <w:t>1. Respectful Communication:</w:t>
+            </w:r>
+          </w:p>
+          <w:p>
+            <w:r>
+              <w:t xml:space="preserve">Treat others like how you wish others to treat you. Respect all member’s opinions and ideas, even </w:t>
+            </w:r>
+            <w:r>
+              <w:t>if there is a</w:t>
+            </w:r>
+            <w:r>
+              <w:t xml:space="preserve"> disagree</w:t>
+            </w:r>
+            <w:r>
+              <w:t>ment</w:t>
+            </w:r>
+            <w:r>
+              <w:t>. Every member should feel</w:t>
+            </w:r>
+            <w:r>
+              <w:t xml:space="preserve"> </w:t>
+            </w:r>
+            <w:r>
+              <w:t>comfortable expressing their thoughts related to the project. In meetings, sensitive</w:t>
+            </w:r>
+            <w:r>
+              <w:t xml:space="preserve"> </w:t>
+            </w:r>
+            <w:r>
+              <w:t>topics such as politics that may lead to conflicts and arguments should be avoided.</w:t>
+            </w:r>
+          </w:p>
+          <w:p>
+            <w:pPr>
+              <w:rPr>
+                <w:b/>
+                <w:bCs/>
+              </w:rPr>
+            </w:pPr>
+          </w:p>
+          <w:p>
+            <w:pPr>
+              <w:rPr>
+                <w:b/>
+                <w:bCs/>
+              </w:rPr>
+            </w:pPr>
+            <w:r>
+              <w:rPr>
+                <w:b/>
+                <w:bCs/>
+              </w:rPr>
+              <w:t>2. Active Listening:</w:t>
+            </w:r>
+          </w:p>
+          <w:p>
+            <w:r>
+              <w:t>Everyone’s voice should be heard in a group working environment.</w:t>
+            </w:r>
+            <w:r>
+              <w:t xml:space="preserve"> </w:t>
+            </w:r>
+            <w:r>
+              <w:t xml:space="preserve"> Pause what you</w:t>
+            </w:r>
+            <w:r>
+              <w:t xml:space="preserve"> </w:t>
+            </w:r>
+            <w:r>
+              <w:t>are currently working on and pay attention to whoever is speaking. If</w:t>
+            </w:r>
+            <w:r>
+              <w:t xml:space="preserve"> anyone have </w:t>
+            </w:r>
+            <w:r>
+              <w:t>questions, ask the</w:t>
+            </w:r>
+            <w:r>
+              <w:t>m</w:t>
+            </w:r>
+            <w:r>
+              <w:t xml:space="preserve"> politely after </w:t>
+            </w:r>
+            <w:r>
+              <w:t xml:space="preserve">the discussions </w:t>
+            </w:r>
+            <w:r>
+              <w:t>are finished to avoid interruption.</w:t>
+            </w:r>
+            <w:r>
+              <w:t xml:space="preserve"> If immediate attention is needed, please raise your hand to signal the speaker or use the raise hand function on teams meeting.</w:t>
+            </w:r>
+          </w:p>
+          <w:p>
+            <w:pPr>
+              <w:rPr>
+                <w:b/>
+                <w:bCs/>
+              </w:rPr>
+            </w:pPr>
+          </w:p>
+          <w:p>
+            <w:pPr>
+              <w:rPr>
+                <w:b/>
+                <w:bCs/>
+              </w:rPr>
+            </w:pPr>
+            <w:r>
+              <w:rPr>
+                <w:b/>
+                <w:bCs/>
+              </w:rPr>
+              <w:t>3. Timely Attendance and Preparation:</w:t>
+            </w:r>
+          </w:p>
+          <w:p>
+            <w:r>
+              <w:t>Every</w:t>
+            </w:r>
+            <w:r>
+              <w:t xml:space="preserve"> member in the group should attend the meetin</w:t>
+            </w:r>
+            <w:r>
+              <w:t>g on time. It is understandable that individuals have tight timing between meeting time and course schedule. For in person meetings, time spent on travelling between buildings can not be avoided. If the estimated time to join the meeting is greater than 5 minutes, please inform all other participants as soon as possible.</w:t>
+            </w:r>
+            <w:r>
+              <w:t xml:space="preserve"> The </w:t>
+            </w:r>
+            <w:bookmarkStart w:id="3" w:name="OLE_LINK1"/>
+            <w:r>
+              <w:rPr>
+                <w:u w:val="single"/>
+              </w:rPr>
+              <w:t>team manager</w:t>
+            </w:r>
+            <w:r>
+              <w:t xml:space="preserve"> </w:t>
+            </w:r>
+            <w:bookmarkEnd w:id="3"/>
+            <w:r>
+              <w:t>should keep track of the</w:t>
+            </w:r>
+            <w:r>
+              <w:t xml:space="preserve"> </w:t>
+            </w:r>
+            <w:r>
+              <w:t>attendance for each meeting.</w:t>
+            </w:r>
+          </w:p>
+          <w:p/>
           <w:p>
             <w:pPr>
               <w:pStyle w:val="ListParagraph"/>
               <w:numPr>
                 <w:ilvl w:val="0"/>
-                <w:numId w:val="1"/>
+                <w:numId w:val="3"/>
               </w:numPr>
-              <w:ind w:left="330" w:hanging="180"/>
-              <w:rPr>
-                <w:i/>
-                <w:iCs/>
-                <w:lang w:val="en-US"/>
-              </w:rPr>
-            </w:pPr>
-            <w:r>
-              <w:rPr>
-                <w:i/>
-                <w:iCs/>
-                <w:lang w:val="en-US"/>
-              </w:rPr>
-              <w:t xml:space="preserve">Examples can be found in Breakout Box 2.2 of </w:t>
-            </w:r>
-            <w:hyperlink r:id="rId8" w:history="1">
+            </w:pPr>
+            <w:r>
+              <w:t xml:space="preserve">Members are expected to </w:t>
+            </w:r>
+            <w:r>
+              <w:t xml:space="preserve">double check all their task is completed and </w:t>
+            </w:r>
+            <w:r>
+              <w:t xml:space="preserve">read through </w:t>
+            </w:r>
+            <w:r>
+              <w:t xml:space="preserve">any additional documents required for the meeting. </w:t>
+            </w:r>
+          </w:p>
+          <w:p>
+            <w:pPr>
+              <w:pStyle w:val="ListParagraph"/>
+              <w:numPr>
+                <w:ilvl w:val="0"/>
+                <w:numId w:val="3"/>
+              </w:numPr>
+            </w:pPr>
+            <w:r>
+              <w:t>A</w:t>
+            </w:r>
+            <w:r>
+              <w:t xml:space="preserve">ny pre-assigned tasks </w:t>
+            </w:r>
+            <w:r>
+              <w:t xml:space="preserve">should be completed </w:t>
+            </w:r>
+            <w:r>
+              <w:t>at least 3 hours before joining the session.</w:t>
+            </w:r>
+          </w:p>
+          <w:p>
+            <w:pPr>
+              <w:pStyle w:val="ListParagraph"/>
+              <w:numPr>
+                <w:ilvl w:val="0"/>
+                <w:numId w:val="3"/>
+              </w:numPr>
+            </w:pPr>
+            <w:r>
+              <w:t>Absence due to personal reasons or illnes</w:t>
+            </w:r>
+            <w:r>
+              <w:t xml:space="preserve">s needs to be informed ahead of time. Explain the reason of absence to the </w:t>
+            </w:r>
+            <w:r>
+              <w:rPr>
+                <w:u w:val="single"/>
+              </w:rPr>
+              <w:t>team manager</w:t>
+            </w:r>
+            <w:r>
+              <w:t xml:space="preserve">. </w:t>
+            </w:r>
+            <w:r>
+              <w:t xml:space="preserve">Make sure to follow up by asking your group members </w:t>
+            </w:r>
+            <w:r>
+              <w:t xml:space="preserve">for meeting details </w:t>
+            </w:r>
+            <w:r>
+              <w:t>and</w:t>
+            </w:r>
+            <w:r>
+              <w:t xml:space="preserve"> </w:t>
+            </w:r>
+            <w:r>
+              <w:t>finish any assigned tasks</w:t>
+            </w:r>
+            <w:r>
+              <w:t>.</w:t>
+            </w:r>
+          </w:p>
+          <w:p/>
+          <w:p>
+            <w:pPr>
+              <w:rPr>
+                <w:b/>
+                <w:bCs/>
+              </w:rPr>
+            </w:pPr>
+            <w:r>
+              <w:rPr>
+                <w:b/>
+                <w:bCs/>
+              </w:rPr>
+              <w:t>4. Adapt to Assigned Roles and Responsibilities:</w:t>
+            </w:r>
+          </w:p>
+          <w:p>
+            <w:r>
+              <w:t>Each member will be assigned a role. A team member should fulfill their roles and</w:t>
+            </w:r>
+            <w:r>
+              <w:t xml:space="preserve"> </w:t>
+            </w:r>
+            <w:r>
+              <w:t>responsibilities assigned to avoid confusion and overlap in the group. For details</w:t>
+            </w:r>
+            <w:r>
+              <w:t xml:space="preserve">, </w:t>
+            </w:r>
+            <w:r>
+              <w:t xml:space="preserve">check the </w:t>
+            </w:r>
+            <w:hyperlink w:anchor="_Roles_and_Responsibilities" w:history="1">
               <w:r>
                 <w:rPr>
                   <w:rStyle w:val="Hyperlink"/>
-                  <w:i/>
-                  <w:iCs/>
-                  <w:lang w:val="en-US"/>
                 </w:rPr>
-                <w:t>Chapter 2 excerpt from Biomedical Engineering Design</w:t>
+                <w:t xml:space="preserve">Roles and </w:t>
+              </w:r>
+              <w:r>
+                <w:rPr>
+                  <w:rStyle w:val="Hyperlink"/>
+                </w:rPr>
+                <w:t>R</w:t>
+              </w:r>
+              <w:r>
+                <w:rPr>
+                  <w:rStyle w:val="Hyperlink"/>
+                </w:rPr>
+                <w:t>e</w:t>
+              </w:r>
+              <w:r>
+                <w:rPr>
+                  <w:rStyle w:val="Hyperlink"/>
+                </w:rPr>
+                <w:t>s</w:t>
+              </w:r>
+              <w:r>
+                <w:rPr>
+                  <w:rStyle w:val="Hyperlink"/>
+                </w:rPr>
+                <w:t>p</w:t>
+              </w:r>
+              <w:r>
+                <w:rPr>
+                  <w:rStyle w:val="Hyperlink"/>
+                </w:rPr>
+                <w:t>onsibilities</w:t>
               </w:r>
             </w:hyperlink>
             <w:r>
-              <w:rPr>
-                <w:i/>
-                <w:iCs/>
-                <w:lang w:val="en-US"/>
-              </w:rPr>
+              <w:t xml:space="preserve"> section.</w:t>
+            </w:r>
+          </w:p>
+          <w:p/>
+          <w:p>
+            <w:pPr>
+              <w:pStyle w:val="ListParagraph"/>
+              <w:numPr>
+                <w:ilvl w:val="0"/>
+                <w:numId w:val="3"/>
+              </w:numPr>
+            </w:pPr>
+            <w:r>
+              <w:t>If a member fails to fulfill their role and responsibilities, they will be reminded to</w:t>
+            </w:r>
+            <w:r>
+              <w:t xml:space="preserve"> </w:t>
+            </w:r>
+            <w:r>
+              <w:t xml:space="preserve">read through the team </w:t>
+            </w:r>
+            <w:r>
+              <w:t>charter</w:t>
+            </w:r>
+            <w:r>
+              <w:t xml:space="preserve"> as they are delaying the progress of all</w:t>
+            </w:r>
+            <w:r>
+              <w:t xml:space="preserve"> </w:t>
+            </w:r>
+            <w:r>
+              <w:t xml:space="preserve">members. </w:t>
+            </w:r>
+          </w:p>
+          <w:p>
+            <w:pPr>
+              <w:pStyle w:val="ListParagraph"/>
+              <w:numPr>
+                <w:ilvl w:val="0"/>
+                <w:numId w:val="3"/>
+              </w:numPr>
+            </w:pPr>
+            <w:r>
+              <w:t>If a member has personal reasons mentioned to the leader ahead of time (i.e.midterms) and requested less-weighted tasks, they will need to take up more tasks</w:t>
+            </w:r>
+            <w:r>
+              <w:t xml:space="preserve"> </w:t>
+            </w:r>
+            <w:r>
+              <w:t>next project milestone.</w:t>
+            </w:r>
+          </w:p>
+          <w:p/>
+          <w:p>
+            <w:pPr>
+              <w:rPr>
+                <w:b/>
+                <w:bCs/>
+              </w:rPr>
+            </w:pPr>
+            <w:r>
+              <w:rPr>
+                <w:b/>
+                <w:bCs/>
+              </w:rPr>
+              <w:t>5. Confidentiality:</w:t>
+            </w:r>
+          </w:p>
+          <w:p>
+            <w:r>
+              <w:t>Do NOT share any work and personal information to members outside of the group.</w:t>
+            </w:r>
+            <w:r>
+              <w:t xml:space="preserve"> </w:t>
+            </w:r>
+            <w:r>
+              <w:t>This prevents any violation of academic integrity, avoiding important concepts and</w:t>
+            </w:r>
+            <w:r>
+              <w:t xml:space="preserve"> </w:t>
+            </w:r>
+            <w:r>
+              <w:t>documents from being taken or plagiarized.</w:t>
+            </w:r>
+            <w:r>
+              <w:t xml:space="preserve"> Since this is a self-developed project, it could be considered as potential intellectual property. If any information is requested by the stakeholders/client, make sure to inform all group members what information will be shared to ensure everyone is on the same page.</w:t>
+            </w:r>
+          </w:p>
+          <w:p>
+            <w:pPr>
+              <w:pStyle w:val="Heading3"/>
+              <w:rPr>
+                <w:rFonts w:ascii="Arial Narrow" w:hAnsi="Arial Narrow" w:cs="Arial"/>
+                <w:b/>
+                <w:bCs/>
+                <w:color w:val="000000" w:themeColor="text1"/>
+              </w:rPr>
+            </w:pPr>
+            <w:bookmarkStart w:id="4" w:name="_6._Accountability_and"/>
+            <w:bookmarkEnd w:id="4"/>
+            <w:r>
+              <w:rPr>
+                <w:rFonts w:ascii="Arial Narrow" w:hAnsi="Arial Narrow" w:cs="Arial"/>
+                <w:b/>
+                <w:bCs/>
+                <w:color w:val="000000" w:themeColor="text1"/>
+              </w:rPr>
+              <w:lastRenderedPageBreak/>
+              <w:t>6. Accountability and Ownership:</w:t>
+            </w:r>
+          </w:p>
+          <w:p>
+            <w:r>
+              <w:t>Members should take responsibility for their assigned tasks and be accountable for</w:t>
+            </w:r>
+            <w:r>
+              <w:t xml:space="preserve"> </w:t>
+            </w:r>
+            <w:r>
+              <w:t>their actions and meeting deadlines. Take ownership of your work by documenting</w:t>
+            </w:r>
+            <w:r>
+              <w:t xml:space="preserve"> </w:t>
+            </w:r>
+            <w:r>
+              <w:t xml:space="preserve">the details on the </w:t>
+            </w:r>
+            <w:r>
+              <w:t xml:space="preserve">Design History File (DHF) </w:t>
+            </w:r>
+            <w:r>
+              <w:t>(</w:t>
+            </w:r>
+            <w:r>
+              <w:t>i.e. who did what on what date</w:t>
+            </w:r>
+            <w:r>
+              <w:t>, what has been updated</w:t>
+            </w:r>
+            <w:r>
+              <w:t xml:space="preserve">). Having a </w:t>
+            </w:r>
+            <w:r>
+              <w:t xml:space="preserve">DHF </w:t>
+            </w:r>
+            <w:r>
+              <w:t xml:space="preserve">ensures </w:t>
+            </w:r>
+            <w:r>
+              <w:t xml:space="preserve">vision control, </w:t>
+            </w:r>
+            <w:r>
+              <w:t>equal work division and allows easy traceback of participation and</w:t>
+            </w:r>
+            <w:r>
+              <w:t xml:space="preserve"> </w:t>
+            </w:r>
+            <w:r>
+              <w:t>contribution</w:t>
+            </w:r>
+            <w:r>
               <w:t xml:space="preserve">. </w:t>
             </w:r>
           </w:p>
-          <w:p>
-            <w:pPr>
-              <w:rPr>
-                <w:lang w:val="en-US"/>
-              </w:rPr>
-            </w:pPr>
+          <w:p/>
+          <w:p>
+            <w:r>
+              <w:t>I</w:t>
+            </w:r>
+            <w:r>
+              <w:t xml:space="preserve">n addition, work would be assigned through </w:t>
+            </w:r>
+            <w:bookmarkStart w:id="5" w:name="OLE_LINK2"/>
+            <w:r>
+              <w:fldChar w:fldCharType="begin"/>
+            </w:r>
+            <w:r>
+              <w:instrText>HYPERLINK "https://github.com/ShadowOfShark/SFWRBME-5P06.git"</w:instrText>
+            </w:r>
+            <w:r>
+              <w:fldChar w:fldCharType="separate"/>
+            </w:r>
+            <w:r>
+              <w:rPr>
+                <w:rStyle w:val="Hyperlink"/>
+              </w:rPr>
+              <w:t>Github SFWRBME-5P06</w:t>
+            </w:r>
+            <w:r>
+              <w:fldChar w:fldCharType="end"/>
+            </w:r>
+            <w:bookmarkEnd w:id="5"/>
+            <w:r>
+              <w:t xml:space="preserve"> Project</w:t>
+            </w:r>
+            <w:r>
+              <w:t xml:space="preserve"> Page</w:t>
+            </w:r>
+            <w:r>
+              <w:t>:</w:t>
+            </w:r>
+            <w:r>
+              <w:t xml:space="preserve"> with visible deadlines and responsibilities. Please commit to a separate branch after changes are made. Merging to main branch are only acceptable after approval of all team members.</w:t>
+            </w:r>
+          </w:p>
+          <w:p/>
+          <w:p>
+            <w:r>
+              <w:t>If a member is struggling</w:t>
+            </w:r>
+            <w:r>
+              <w:t xml:space="preserve"> with their current work</w:t>
+            </w:r>
+            <w:r>
+              <w:t>, it is important to communicate this to the</w:t>
+            </w:r>
+            <w:r>
+              <w:t xml:space="preserve"> </w:t>
+            </w:r>
+            <w:r>
+              <w:t>group so everyone can work to find a solution together.</w:t>
+            </w:r>
+          </w:p>
+          <w:p/>
+          <w:p/>
+          <w:p>
+            <w:pPr>
+              <w:rPr>
+                <w:b/>
+                <w:bCs/>
+              </w:rPr>
+            </w:pPr>
+            <w:r>
+              <w:rPr>
+                <w:b/>
+                <w:bCs/>
+              </w:rPr>
+              <w:t>6.</w:t>
+            </w:r>
+            <w:r>
+              <w:rPr>
+                <w:b/>
+                <w:bCs/>
+              </w:rPr>
+              <w:t xml:space="preserve"> Feedback Provision</w:t>
+            </w:r>
+          </w:p>
+          <w:p>
+            <w:r>
+              <w:t xml:space="preserve">Members must provide feedback to other group members after each </w:t>
+            </w:r>
+            <w:r>
+              <w:t xml:space="preserve">chapter </w:t>
+            </w:r>
+            <w:r>
+              <w:t>using</w:t>
+            </w:r>
+            <w:r>
+              <w:t xml:space="preserve"> </w:t>
+            </w:r>
+            <w:r>
+              <w:t>Google forms created by the Team Manager. Feedback should be distributed through</w:t>
+            </w:r>
+            <w:r>
+              <w:t xml:space="preserve"> </w:t>
+            </w:r>
+            <w:r>
+              <w:t>email by the manager. The feedback should be constructive with a focus on the</w:t>
+            </w:r>
+            <w:r>
+              <w:t xml:space="preserve"> </w:t>
+            </w:r>
+            <w:r>
+              <w:t>project. Try to provide specific and actionable feedback that could help a member</w:t>
+            </w:r>
+            <w:r>
+              <w:t xml:space="preserve"> </w:t>
+            </w:r>
+            <w:r>
+              <w:t>improve. Personal critique should be avoided and do not include any form of</w:t>
+            </w:r>
+            <w:r>
+              <w:t xml:space="preserve"> </w:t>
+            </w:r>
+            <w:r>
+              <w:t>aggression, sarcasm or derogatory comments.</w:t>
+            </w:r>
+            <w:r>
+              <w:t xml:space="preserve"> </w:t>
+            </w:r>
+            <w:r>
+              <w:t>Marking feedback from the TAs should be sent to the discord group chat by the</w:t>
+            </w:r>
+            <w:r>
+              <w:t xml:space="preserve"> </w:t>
+            </w:r>
+            <w:r>
+              <w:t>manager (the member who submits the assignment)</w:t>
+            </w:r>
+            <w:r>
+              <w:t xml:space="preserve"> and both the previous and revised version of documents should be included in DHF.</w:t>
+            </w:r>
           </w:p>
           <w:p>
             <w:pPr>
@@ -643,66 +1724,119 @@
           <w:p>
             <w:pPr>
               <w:rPr>
-                <w:i/>
-                <w:iCs/>
-                <w:lang w:val="en-US"/>
-              </w:rPr>
-            </w:pPr>
-            <w:r>
-              <w:rPr>
-                <w:i/>
-                <w:iCs/>
-                <w:lang w:val="en-US"/>
-              </w:rPr>
-              <w:t xml:space="preserve">This section is intended to outline the frequency of meetings, who is expected to </w:t>
-            </w:r>
-            <w:r>
-              <w:rPr>
-                <w:i/>
-                <w:iCs/>
-                <w:lang w:val="en-US"/>
-              </w:rPr>
-              <w:t>attend</w:t>
-            </w:r>
-            <w:r>
-              <w:rPr>
-                <w:i/>
-                <w:iCs/>
-                <w:lang w:val="en-US"/>
-              </w:rPr>
+                <w:b/>
+                <w:bCs/>
+              </w:rPr>
+            </w:pPr>
+            <w:r>
+              <w:rPr>
+                <w:b/>
+                <w:bCs/>
+              </w:rPr>
+              <w:t>Communication:</w:t>
+            </w:r>
+          </w:p>
+          <w:p>
+            <w:pPr>
+              <w:rPr>
+                <w:b/>
+                <w:bCs/>
+              </w:rPr>
+            </w:pPr>
+            <w:r>
+              <w:t xml:space="preserve">Members will use the Discord </w:t>
+            </w:r>
+            <w:r>
+              <w:t>5P06 SFWRBME</w:t>
+            </w:r>
+            <w:r>
+              <w:t xml:space="preserve"> group chat to discuss related topics outside of</w:t>
+            </w:r>
+            <w:r>
               <w:t xml:space="preserve"> </w:t>
             </w:r>
             <w:r>
-              <w:rPr>
-                <w:i/>
-                <w:iCs/>
-                <w:lang w:val="en-US"/>
-              </w:rPr>
-              <w:t xml:space="preserve">each </w:t>
-            </w:r>
-            <w:r>
-              <w:rPr>
-                <w:i/>
-                <w:iCs/>
-                <w:lang w:val="en-US"/>
-              </w:rPr>
-              <w:t xml:space="preserve">meeting, and the expected format for meetings (e.g., in-person vs. virtual).  </w:t>
-            </w:r>
-            <w:r>
-              <w:rPr>
-                <w:i/>
-                <w:iCs/>
-                <w:lang w:val="en-US"/>
-              </w:rPr>
-              <w:t>You should also describe where documents will be stored (e.g., OneDrive, Google Drive, MS Teams, etc.).</w:t>
-            </w:r>
-          </w:p>
-          <w:p>
-            <w:pPr>
-              <w:rPr>
-                <w:lang w:val="en-US"/>
-              </w:rPr>
-            </w:pPr>
+              <w:t>the scheduled time. Emails will be used to</w:t>
+            </w:r>
+            <w:r>
+              <w:t xml:space="preserve"> communicate and arrange meetings with the stakeholders/disciplinary supervisor. Peer feedback would also be distributed through email.</w:t>
+            </w:r>
+          </w:p>
+          <w:p>
+            <w:r>
+              <w:t xml:space="preserve"> </w:t>
+            </w:r>
+          </w:p>
+          <w:p>
+            <w:r>
+              <w:t>Members should respond to chat messages and emails within 24 hours</w:t>
+            </w:r>
+            <w:r>
+              <w:t>.</w:t>
+            </w:r>
+          </w:p>
+          <w:p>
+            <w:pPr>
+              <w:rPr>
+                <w:i/>
+                <w:iCs/>
+              </w:rPr>
+            </w:pPr>
+          </w:p>
+          <w:p>
+            <w:r>
+              <w:t xml:space="preserve">There are two regular working period or meeting time slots for </w:t>
+            </w:r>
+            <w:r>
+              <w:rPr>
+                <w:b/>
+                <w:bCs/>
+              </w:rPr>
+              <w:t>Group 9: 9:30 AM to 11:00 every Tuesday and Thursday.</w:t>
+            </w:r>
+            <w:r>
+              <w:rPr>
+                <w:b/>
+                <w:bCs/>
+              </w:rPr>
+              <w:t xml:space="preserve"> </w:t>
+            </w:r>
+            <w:r>
+              <w:t xml:space="preserve">There will be an additional meeting with the stakeholders/discipline supervisor that is yet to be determined. </w:t>
+            </w:r>
+            <w:r>
+              <w:t>Unless specified, all the meetings will be online on MS Teams.</w:t>
+            </w:r>
+            <w:r>
+              <w:br/>
+            </w:r>
+          </w:p>
+          <w:p>
+            <w:r>
+              <w:rPr>
+                <w:b/>
+                <w:bCs/>
+              </w:rPr>
+              <w:t>Documentation:</w:t>
+            </w:r>
+            <w:r>
+              <w:t xml:space="preserve"> </w:t>
+            </w:r>
+            <w:r>
+              <w:br/>
+              <w:t xml:space="preserve">All documents will be stored on </w:t>
+            </w:r>
+            <w:hyperlink r:id="rId8" w:history="1">
+              <w:r>
+                <w:rPr>
+                  <w:rStyle w:val="Hyperlink"/>
+                </w:rPr>
+                <w:t>Github SFWRBME-5P06</w:t>
+              </w:r>
+            </w:hyperlink>
+            <w:r>
+              <w:t xml:space="preserve"> main branch.</w:t>
+            </w:r>
           </w:p>
           <w:p>
             <w:pPr>
@@ -757,7 +1891,6 @@
                 <w:szCs w:val="28"/>
                 <w:lang w:val="en-US"/>
               </w:rPr>
-              <w:lastRenderedPageBreak/>
               <w:t>Other Commitments</w:t>
             </w:r>
           </w:p>
@@ -779,34 +1912,131 @@
             </w:pPr>
             <w:r>
               <w:rPr>
-                <w:i/>
-                <w:iCs/>
                 <w:lang w:val="en-US"/>
               </w:rPr>
-              <w:t xml:space="preserve">List anything team members should be considerate of when scheduling meetings, assigning tasks, or working towards deadlines.  Examples include, but are not limited to, midterm schedules, work schedules, availability limitations </w:t>
-            </w:r>
-            <w:r>
-              <w:rPr>
-                <w:i/>
-                <w:iCs/>
+              <w:t>Factors that should be considered when scheduling meetings</w:t>
+            </w:r>
+            <w:r>
+              <w:rPr>
                 <w:lang w:val="en-US"/>
               </w:rPr>
-              <w:t>due to weekend availability (e.g., due to commuting), scheduled time out of town, religious observances, etc.).</w:t>
-            </w:r>
-          </w:p>
-          <w:p>
-            <w:pPr>
+              <w:t>, assigning tasks and setting deadlines</w:t>
+            </w:r>
+            <w:r>
               <w:rPr>
                 <w:lang w:val="en-US"/>
               </w:rPr>
-            </w:pPr>
-          </w:p>
-          <w:p>
-            <w:pPr>
+              <w:t>:</w:t>
+            </w:r>
+          </w:p>
+          <w:p>
+            <w:pPr>
+              <w:pStyle w:val="ListParagraph"/>
+              <w:numPr>
+                <w:ilvl w:val="0"/>
+                <w:numId w:val="3"/>
+              </w:numPr>
               <w:rPr>
                 <w:lang w:val="en-US"/>
               </w:rPr>
             </w:pPr>
+            <w:r>
+              <w:rPr>
+                <w:lang w:val="en-US"/>
+              </w:rPr>
+              <w:t>Midterm schedules</w:t>
+            </w:r>
+          </w:p>
+          <w:p>
+            <w:pPr>
+              <w:pStyle w:val="ListParagraph"/>
+              <w:numPr>
+                <w:ilvl w:val="0"/>
+                <w:numId w:val="3"/>
+              </w:numPr>
+              <w:rPr>
+                <w:lang w:val="en-US"/>
+              </w:rPr>
+            </w:pPr>
+            <w:r>
+              <w:rPr>
+                <w:lang w:val="en-US"/>
+              </w:rPr>
+              <w:t>Other major project or assignment deadlines</w:t>
+            </w:r>
+          </w:p>
+          <w:p>
+            <w:pPr>
+              <w:pStyle w:val="ListParagraph"/>
+              <w:numPr>
+                <w:ilvl w:val="0"/>
+                <w:numId w:val="3"/>
+              </w:numPr>
+              <w:rPr>
+                <w:lang w:val="en-US"/>
+              </w:rPr>
+            </w:pPr>
+            <w:r>
+              <w:rPr>
+                <w:lang w:val="en-US"/>
+              </w:rPr>
+              <w:lastRenderedPageBreak/>
+              <w:t>Extracurriculars</w:t>
+            </w:r>
+          </w:p>
+          <w:p>
+            <w:pPr>
+              <w:pStyle w:val="ListParagraph"/>
+              <w:numPr>
+                <w:ilvl w:val="0"/>
+                <w:numId w:val="3"/>
+              </w:numPr>
+              <w:rPr>
+                <w:lang w:val="en-US"/>
+              </w:rPr>
+            </w:pPr>
+            <w:r>
+              <w:rPr>
+                <w:lang w:val="en-US"/>
+              </w:rPr>
+              <w:t>Work Schedule</w:t>
+            </w:r>
+          </w:p>
+          <w:p>
+            <w:pPr>
+              <w:pStyle w:val="ListParagraph"/>
+              <w:numPr>
+                <w:ilvl w:val="0"/>
+                <w:numId w:val="3"/>
+              </w:numPr>
+              <w:rPr>
+                <w:lang w:val="en-US"/>
+              </w:rPr>
+            </w:pPr>
+            <w:r>
+              <w:rPr>
+                <w:lang w:val="en-US"/>
+              </w:rPr>
+              <w:t xml:space="preserve">National holiday or cultural celebration </w:t>
+            </w:r>
+          </w:p>
+          <w:p>
+            <w:pPr>
+              <w:pStyle w:val="ListParagraph"/>
+              <w:numPr>
+                <w:ilvl w:val="0"/>
+                <w:numId w:val="3"/>
+              </w:numPr>
+              <w:rPr>
+                <w:lang w:val="en-US"/>
+              </w:rPr>
+            </w:pPr>
+            <w:r>
+              <w:rPr>
+                <w:lang w:val="en-US"/>
+              </w:rPr>
+              <w:t>Availability of Stakeholder(s) and Disciplinary Supervisor</w:t>
+            </w:r>
           </w:p>
         </w:tc>
       </w:tr>
@@ -879,79 +2109,434 @@
           </w:tcPr>
           <w:p>
             <w:pPr>
-              <w:rPr>
-                <w:lang w:val="en-US"/>
-              </w:rPr>
-            </w:pPr>
-            <w:r>
-              <w:rPr>
-                <w:i/>
-                <w:iCs/>
-                <w:lang w:val="en-US"/>
-              </w:rPr>
-              <w:t>Explain how you are going to manage conflict should it arise.  The f</w:t>
-            </w:r>
-            <w:r>
-              <w:rPr>
-                <w:i/>
-                <w:iCs/>
-                <w:lang w:val="en-US"/>
-              </w:rPr>
-              <w:t xml:space="preserve">ocus </w:t>
-            </w:r>
-            <w:r>
-              <w:rPr>
-                <w:i/>
-                <w:iCs/>
-                <w:lang w:val="en-US"/>
-              </w:rPr>
-              <w:t xml:space="preserve">here should be </w:t>
-            </w:r>
-            <w:r>
-              <w:rPr>
-                <w:i/>
-                <w:iCs/>
-                <w:lang w:val="en-US"/>
-              </w:rPr>
-              <w:t>on resolution rather than punitive measures.</w:t>
-            </w:r>
-            <w:r>
-              <w:rPr>
-                <w:i/>
-                <w:iCs/>
-                <w:lang w:val="en-US"/>
-              </w:rPr>
-              <w:t xml:space="preserve">  Section 2.5 from the </w:t>
-            </w:r>
-            <w:hyperlink r:id="rId9" w:history="1">
+              <w:jc w:val="left"/>
+              <w:rPr>
+                <w:b/>
+                <w:bCs/>
+                <w:i/>
+                <w:iCs/>
+              </w:rPr>
+            </w:pPr>
+            <w:r>
+              <w:rPr>
+                <w:b/>
+                <w:bCs/>
+                <w:i/>
+                <w:iCs/>
+              </w:rPr>
+              <w:t>Conflict Management:</w:t>
+            </w:r>
+            <w:r>
+              <w:rPr>
+                <w:b/>
+                <w:bCs/>
+                <w:i/>
+                <w:iCs/>
+              </w:rPr>
+              <w:br/>
+            </w:r>
+            <w:r>
+              <w:rPr>
+                <w:b/>
+                <w:bCs/>
+                <w:i/>
+                <w:iCs/>
+              </w:rPr>
+              <w:t>We agree that, if a conflict arises in a group, we will:</w:t>
+            </w:r>
+          </w:p>
+          <w:p>
+            <w:pPr>
+              <w:pStyle w:val="ListParagraph"/>
+              <w:numPr>
+                <w:ilvl w:val="0"/>
+                <w:numId w:val="5"/>
+              </w:numPr>
+              <w:jc w:val="left"/>
+            </w:pPr>
+            <w:r>
+              <w:t>Ensure involved parties address the issue directly with the group as soon as</w:t>
+            </w:r>
+            <w:r>
+              <w:t xml:space="preserve"> p</w:t>
+            </w:r>
+            <w:r>
+              <w:t>ossible</w:t>
+            </w:r>
+          </w:p>
+          <w:p>
+            <w:pPr>
+              <w:pStyle w:val="ListParagraph"/>
+              <w:jc w:val="left"/>
+              <w:rPr>
+                <w:i/>
+                <w:iCs/>
+              </w:rPr>
+            </w:pPr>
+            <w:r>
+              <w:rPr>
+                <w:i/>
+                <w:iCs/>
+              </w:rPr>
+              <w:t xml:space="preserve">       a. </w:t>
+            </w:r>
+            <w:r>
+              <w:rPr>
+                <w:i/>
+                <w:iCs/>
+              </w:rPr>
+              <w:t>This prevents conflicts and issues from escalatin</w:t>
+            </w:r>
+            <w:r>
+              <w:rPr>
+                <w:i/>
+                <w:iCs/>
+              </w:rPr>
+              <w:t>g</w:t>
+            </w:r>
+          </w:p>
+          <w:p>
+            <w:pPr>
+              <w:pStyle w:val="ListParagraph"/>
+              <w:numPr>
+                <w:ilvl w:val="0"/>
+                <w:numId w:val="5"/>
+              </w:numPr>
+              <w:jc w:val="left"/>
+            </w:pPr>
+            <w:r>
+              <w:t>Identify the source of conflict as a group</w:t>
+            </w:r>
+          </w:p>
+          <w:p>
+            <w:pPr>
+              <w:pStyle w:val="ListParagraph"/>
+              <w:numPr>
+                <w:ilvl w:val="1"/>
+                <w:numId w:val="5"/>
+              </w:numPr>
+              <w:jc w:val="left"/>
+              <w:rPr>
+                <w:i/>
+                <w:iCs/>
+              </w:rPr>
+            </w:pPr>
+            <w:r>
+              <w:rPr>
+                <w:i/>
+                <w:iCs/>
+              </w:rPr>
+              <w:t>This allows the members to decide how the conflict will be resolved</w:t>
+            </w:r>
+          </w:p>
+          <w:p>
+            <w:pPr>
+              <w:pStyle w:val="ListParagraph"/>
+              <w:numPr>
+                <w:ilvl w:val="1"/>
+                <w:numId w:val="5"/>
+              </w:numPr>
+              <w:jc w:val="left"/>
+              <w:rPr>
+                <w:i/>
+                <w:iCs/>
+              </w:rPr>
+            </w:pPr>
+            <w:r>
+              <w:rPr>
+                <w:i/>
+                <w:iCs/>
+              </w:rPr>
+              <w:t xml:space="preserve">If </w:t>
+            </w:r>
+            <w:r>
+              <w:rPr>
+                <w:i/>
+                <w:iCs/>
+              </w:rPr>
+              <w:t>necessary,</w:t>
+            </w:r>
+            <w:r>
+              <w:rPr>
+                <w:i/>
+                <w:iCs/>
+              </w:rPr>
+              <w:t xml:space="preserve"> a neutral third party would step in to mediate (i.e. TA,</w:t>
+            </w:r>
+            <w:r>
+              <w:rPr>
+                <w:i/>
+                <w:iCs/>
+              </w:rPr>
+              <w:t xml:space="preserve"> </w:t>
+            </w:r>
+            <w:r>
+              <w:rPr>
+                <w:i/>
+                <w:iCs/>
+              </w:rPr>
+              <w:t>Professor)</w:t>
+            </w:r>
+          </w:p>
+          <w:p>
+            <w:pPr>
+              <w:pStyle w:val="ListParagraph"/>
+              <w:numPr>
+                <w:ilvl w:val="0"/>
+                <w:numId w:val="5"/>
+              </w:numPr>
+              <w:jc w:val="left"/>
+              <w:rPr>
+                <w:i/>
+                <w:iCs/>
+              </w:rPr>
+            </w:pPr>
+            <w:r>
+              <w:rPr>
+                <w:i/>
+                <w:iCs/>
+              </w:rPr>
+              <w:t>Arrange a meeting for all members (including the neutral third party) to</w:t>
+            </w:r>
+            <w:r>
+              <w:rPr>
+                <w:i/>
+                <w:iCs/>
+              </w:rPr>
+              <w:t xml:space="preserve"> </w:t>
+            </w:r>
+            <w:r>
+              <w:rPr>
+                <w:i/>
+                <w:iCs/>
+              </w:rPr>
+              <w:t>resolve the conflict</w:t>
+            </w:r>
+          </w:p>
+          <w:p>
+            <w:pPr>
+              <w:pStyle w:val="ListParagraph"/>
+              <w:numPr>
+                <w:ilvl w:val="1"/>
+                <w:numId w:val="5"/>
+              </w:numPr>
+              <w:jc w:val="left"/>
+              <w:rPr>
+                <w:i/>
+                <w:iCs/>
+              </w:rPr>
+            </w:pPr>
+            <w:r>
+              <w:rPr>
+                <w:i/>
+                <w:iCs/>
+              </w:rPr>
+              <w:t>Members need to listen and try to understand each other’s</w:t>
+            </w:r>
+            <w:r>
+              <w:rPr>
+                <w:i/>
+                <w:iCs/>
+              </w:rPr>
+              <w:t xml:space="preserve"> </w:t>
+            </w:r>
+            <w:r>
+              <w:rPr>
+                <w:i/>
+                <w:iCs/>
+              </w:rPr>
+              <w:t>perspectives</w:t>
+            </w:r>
+            <w:r>
+              <w:rPr>
+                <w:i/>
+                <w:iCs/>
+              </w:rPr>
+              <w:t xml:space="preserve">. </w:t>
+            </w:r>
+            <w:r>
+              <w:rPr>
+                <w:i/>
+                <w:iCs/>
+              </w:rPr>
+              <w:t>This avoids any misunderstanding in communication</w:t>
+            </w:r>
+          </w:p>
+          <w:p>
+            <w:pPr>
+              <w:pStyle w:val="ListParagraph"/>
+              <w:numPr>
+                <w:ilvl w:val="1"/>
+                <w:numId w:val="5"/>
+              </w:numPr>
+              <w:jc w:val="left"/>
+              <w:rPr>
+                <w:i/>
+                <w:iCs/>
+              </w:rPr>
+            </w:pPr>
+            <w:r>
+              <w:rPr>
+                <w:i/>
+                <w:iCs/>
+              </w:rPr>
+              <w:t>Aim for a solution that benefits the project and team as a whole</w:t>
+            </w:r>
+          </w:p>
+          <w:p>
+            <w:pPr>
+              <w:pStyle w:val="ListParagraph"/>
+              <w:numPr>
+                <w:ilvl w:val="0"/>
+                <w:numId w:val="5"/>
+              </w:numPr>
+              <w:jc w:val="left"/>
+              <w:rPr>
+                <w:i/>
+                <w:iCs/>
+              </w:rPr>
+            </w:pPr>
+            <w:r>
+              <w:rPr>
+                <w:i/>
+                <w:iCs/>
+              </w:rPr>
+              <w:t xml:space="preserve"> Find a solution and document it on the Meeting Minutes</w:t>
+            </w:r>
+          </w:p>
+          <w:p>
+            <w:pPr>
+              <w:pStyle w:val="ListParagraph"/>
+              <w:numPr>
+                <w:ilvl w:val="0"/>
+                <w:numId w:val="5"/>
+              </w:numPr>
+              <w:jc w:val="left"/>
+              <w:rPr>
+                <w:i/>
+                <w:iCs/>
+              </w:rPr>
+            </w:pPr>
+            <w:r>
+              <w:rPr>
+                <w:i/>
+                <w:iCs/>
+              </w:rPr>
+              <w:t>The team leader must follow up on the conflict</w:t>
+            </w:r>
+          </w:p>
+          <w:p>
+            <w:pPr>
+              <w:pStyle w:val="ListParagraph"/>
+              <w:numPr>
+                <w:ilvl w:val="1"/>
+                <w:numId w:val="5"/>
+              </w:numPr>
+              <w:jc w:val="left"/>
+              <w:rPr>
+                <w:i/>
+                <w:iCs/>
+              </w:rPr>
+            </w:pPr>
+            <w:r>
+              <w:rPr>
+                <w:i/>
+                <w:iCs/>
+              </w:rPr>
+              <w:t>The involved parties must meet a week after with the team leader to</w:t>
+            </w:r>
+            <w:r>
+              <w:rPr>
+                <w:i/>
+                <w:iCs/>
+              </w:rPr>
+              <w:t xml:space="preserve"> </w:t>
+            </w:r>
+            <w:r>
+              <w:rPr>
+                <w:i/>
+                <w:iCs/>
+              </w:rPr>
+              <w:t>assess whether the solution is working</w:t>
+            </w:r>
+            <w:r>
+              <w:rPr>
+                <w:i/>
+                <w:iCs/>
+              </w:rPr>
+              <w:t>.</w:t>
+            </w:r>
+          </w:p>
+          <w:p>
+            <w:pPr>
+              <w:jc w:val="left"/>
+              <w:rPr>
+                <w:i/>
+                <w:iCs/>
+              </w:rPr>
+            </w:pPr>
+          </w:p>
+          <w:p>
+            <w:pPr>
+              <w:jc w:val="left"/>
+              <w:rPr>
+                <w:b/>
+                <w:bCs/>
+                <w:i/>
+                <w:iCs/>
+              </w:rPr>
+            </w:pPr>
+            <w:r>
+              <w:rPr>
+                <w:b/>
+                <w:bCs/>
+                <w:i/>
+                <w:iCs/>
+              </w:rPr>
+              <w:t xml:space="preserve">Accountability: </w:t>
+            </w:r>
+            <w:r>
+              <w:t xml:space="preserve">Please </w:t>
+            </w:r>
+            <w:r>
+              <w:t xml:space="preserve">refer </w:t>
+            </w:r>
+            <w:hyperlink w:anchor="_6._Accountability_and" w:history="1">
               <w:r>
                 <w:rPr>
                   <w:rStyle w:val="Hyperlink"/>
-                  <w:i/>
-                  <w:iCs/>
-                  <w:lang w:val="en-US"/>
                 </w:rPr>
-                <w:t>Biomedical Engineering Design textbook</w:t>
+                <w:t xml:space="preserve">section 6 of </w:t>
+              </w:r>
+              <w:r>
+                <w:rPr>
+                  <w:rStyle w:val="Hyperlink"/>
+                  <w:b/>
+                  <w:bCs/>
+                </w:rPr>
+                <w:t>Expectations of B</w:t>
+              </w:r>
+              <w:r>
+                <w:rPr>
+                  <w:rStyle w:val="Hyperlink"/>
+                  <w:b/>
+                  <w:bCs/>
+                </w:rPr>
+                <w:t>e</w:t>
+              </w:r>
+              <w:r>
+                <w:rPr>
+                  <w:rStyle w:val="Hyperlink"/>
+                  <w:b/>
+                  <w:bCs/>
+                </w:rPr>
+                <w:t>haviour, Work Ethic, and Professionalism</w:t>
               </w:r>
             </w:hyperlink>
-            <w:r>
-              <w:rPr>
-                <w:i/>
-                <w:iCs/>
-                <w:lang w:val="en-US"/>
-              </w:rPr>
-              <w:t xml:space="preserve"> is an excellent resource that you are encouraged to review.</w:t>
-            </w:r>
-          </w:p>
-          <w:p>
-            <w:pPr>
-              <w:rPr>
-                <w:lang w:val="en-US"/>
-              </w:rPr>
-            </w:pPr>
-          </w:p>
-          <w:p>
-            <w:pPr>
+          </w:p>
+          <w:p>
+            <w:pPr>
+              <w:jc w:val="left"/>
               <w:rPr>
                 <w:lang w:val="en-US"/>
               </w:rPr>
@@ -1111,6 +2696,12 @@
                 <w:rFonts w:eastAsia="Calibri" w:cs="Times New Roman"/>
               </w:rPr>
             </w:pPr>
+            <w:r>
+              <w:rPr>
+                <w:rFonts w:eastAsia="Calibri" w:cs="Times New Roman"/>
+              </w:rPr>
+              <w:t>JASMINE WANG</w:t>
+            </w:r>
           </w:p>
         </w:tc>
         <w:tc>
@@ -1158,6 +2749,12 @@
                 <w:rFonts w:eastAsia="Calibri" w:cs="Times New Roman"/>
               </w:rPr>
             </w:pPr>
+            <w:r>
+              <w:rPr>
+                <w:rFonts w:eastAsia="Calibri" w:cs="Times New Roman"/>
+              </w:rPr>
+              <w:t>RUIDI LIU</w:t>
+            </w:r>
           </w:p>
         </w:tc>
         <w:tc>
@@ -1168,10 +2765,52 @@
           <w:p>
             <w:pPr>
               <w:spacing w:after="120"/>
+              <w:jc w:val="center"/>
               <w:rPr>
                 <w:rFonts w:eastAsia="Calibri" w:cs="Times New Roman"/>
               </w:rPr>
             </w:pPr>
+            <w:r>
+              <w:rPr>
+                <w:rFonts w:eastAsia="Calibri" w:cs="Times New Roman"/>
+                <w:noProof/>
+              </w:rPr>
+              <w:drawing>
+                <wp:inline distT="0" distB="0" distL="0" distR="0" wp14:anchorId="2F584AF2" wp14:editId="693FFF74">
+                  <wp:extent cx="1228896" cy="371527"/>
+                  <wp:effectExtent l="0" t="0" r="0" b="9525"/>
+                  <wp:docPr id="654482603" name="Picture 1"/>
+                  <wp:cNvGraphicFramePr>
+                    <a:graphicFrameLocks xmlns:a="http://schemas.openxmlformats.org/drawingml/2006/main" noChangeAspect="1"/>
+                  </wp:cNvGraphicFramePr>
+                  <a:graphic xmlns:a="http://schemas.openxmlformats.org/drawingml/2006/main">
+                    <a:graphicData uri="http://schemas.openxmlformats.org/drawingml/2006/picture">
+                      <pic:pic xmlns:pic="http://schemas.openxmlformats.org/drawingml/2006/picture">
+                        <pic:nvPicPr>
+                          <pic:cNvPr id="654482603" name=""/>
+                          <pic:cNvPicPr/>
+                        </pic:nvPicPr>
+                        <pic:blipFill>
+                          <a:blip r:embed="rId9"/>
+                          <a:stretch>
+                            <a:fillRect/>
+                          </a:stretch>
+                        </pic:blipFill>
+                        <pic:spPr>
+                          <a:xfrm>
+                            <a:off x="0" y="0"/>
+                            <a:ext cx="1228896" cy="371527"/>
+                          </a:xfrm>
+                          <a:prstGeom prst="rect">
+                            <a:avLst/>
+                          </a:prstGeom>
+                        </pic:spPr>
+                      </pic:pic>
+                    </a:graphicData>
+                  </a:graphic>
+                </wp:inline>
+              </w:drawing>
+            </w:r>
           </w:p>
         </w:tc>
         <w:tc>
@@ -1186,6 +2825,25 @@
                 <w:rFonts w:eastAsia="Calibri" w:cs="Times New Roman"/>
               </w:rPr>
             </w:pPr>
+            <w:r>
+              <w:rPr>
+                <w:rFonts w:eastAsia="Calibri" w:cs="Times New Roman"/>
+              </w:rPr>
+              <w:t>Sept. 9</w:t>
+            </w:r>
+            <w:r>
+              <w:rPr>
+                <w:rFonts w:eastAsia="Calibri" w:cs="Times New Roman"/>
+                <w:vertAlign w:val="superscript"/>
+              </w:rPr>
+              <w:t>th</w:t>
+            </w:r>
+            <w:r>
+              <w:rPr>
+                <w:rFonts w:eastAsia="Calibri" w:cs="Times New Roman"/>
+              </w:rPr>
+              <w:t xml:space="preserve"> 2025</w:t>
+            </w:r>
           </w:p>
         </w:tc>
       </w:tr>
@@ -1331,13 +2989,6 @@
         </w:tc>
       </w:tr>
     </w:tbl>
-    <w:p>
-      <w:pPr>
-        <w:rPr>
-          <w:lang w:val="en-US"/>
-        </w:rPr>
-      </w:pPr>
-    </w:p>
     <w:p>
       <w:pPr>
         <w:rPr>
@@ -1365,6 +3016,660 @@
 <file path=word/numbering.xml><?xml version="1.0" encoding="utf-8"?>
 <w:numbering xmlns:wpc="http://schemas.microsoft.com/office/word/2010/wordprocessingCanvas" xmlns:cx="http://schemas.microsoft.com/office/drawing/2014/chartex" xmlns:cx1="http://schemas.microsoft.com/office/drawing/2015/9/8/chartex" xmlns:cx2="http://schemas.microsoft.com/office/drawing/2015/10/21/chartex" xmlns:cx3="http://schemas.microsoft.com/office/drawing/2016/5/9/chartex" xmlns:cx4="http://schemas.microsoft.com/office/drawing/2016/5/10/chartex" xmlns:cx5="http://schemas.microsoft.com/office/drawing/2016/5/11/chartex" xmlns:cx6="http://schemas.microsoft.com/office/drawing/2016/5/12/chartex" xmlns:cx7="http://schemas.microsoft.com/office/drawing/2016/5/13/chartex" xmlns:cx8="http://schemas.microsoft.com/office/drawing/2016/5/14/chartex" xmlns:mc="http://schemas.openxmlformats.org/markup-compatibility/2006" xmlns:aink="http://schemas.microsoft.com/office/drawing/2016/ink" xmlns:am3d="http://schemas.microsoft.com/office/drawing/2017/model3d" xmlns:o="urn:schemas-microsoft-com:office:office" xmlns:oel="http://schemas.microsoft.com/office/2019/extlst" xmlns:r="http://schemas.openxmlformats.org/officeDocument/2006/relationships" xmlns:m="http://schemas.openxmlformats.org/officeDocument/2006/math" xmlns:v="urn:schemas-microsoft-com:vml" xmlns:wp14="http://schemas.microsoft.com/office/word/2010/wordprocessingDrawing" xmlns:wp="http://schemas.openxmlformats.org/drawingml/2006/wordprocessingDrawing" xmlns:w10="urn:schemas-microsoft-com:office:word" xmlns:w="http://schemas.openxmlformats.org/wordprocessingml/2006/main" xmlns:w14="http://schemas.microsoft.com/office/word/2010/wordml" xmlns:w15="http://schemas.microsoft.com/office/word/2012/wordml" xmlns:w16cex="http://schemas.microsoft.com/office/word/2018/wordml/cex" xmlns:w16cid="http://schemas.microsoft.com/office/word/2016/wordml/cid" xmlns:w16="http://schemas.microsoft.com/office/word/2018/wordml" xmlns:w16du="http://schemas.microsoft.com/office/word/2023/wordml/word16du" xmlns:w16sdtdh="http://schemas.microsoft.com/office/word/2020/wordml/sdtdatahash" xmlns:w16sdtfl="http://schemas.microsoft.com/office/word/2024/wordml/sdtformatlock" xmlns:w16se="http://schemas.microsoft.com/office/word/2015/wordml/symex" xmlns:wpg="http://schemas.microsoft.com/office/word/2010/wordprocessingGroup" xmlns:wpi="http://schemas.microsoft.com/office/word/2010/wordprocessingInk" xmlns:wne="http://schemas.microsoft.com/office/word/2006/wordml" xmlns:wps="http://schemas.microsoft.com/office/word/2010/wordprocessingShape" mc:Ignorable="w14 w15 w16se w16cid w16 w16cex w16sdtdh w16sdtfl w16du wp14">
   <w:abstractNum w:abstractNumId="0" w15:restartNumberingAfterBreak="0">
+    <w:nsid w:val="02F93C7E"/>
+    <w:multiLevelType w:val="hybridMultilevel"/>
+    <w:tmpl w:val="F224E59A"/>
+    <w:lvl w:ilvl="0" w:tplc="1009000F">
+      <w:start w:val="1"/>
+      <w:numFmt w:val="decimal"/>
+      <w:lvlText w:val="%1."/>
+      <w:lvlJc w:val="left"/>
+      <w:pPr>
+        <w:ind w:left="720" w:hanging="360"/>
+      </w:pPr>
+    </w:lvl>
+    <w:lvl w:ilvl="1" w:tplc="05283740">
+      <w:start w:val="1"/>
+      <w:numFmt w:val="lowerLetter"/>
+      <w:lvlText w:val="%2."/>
+      <w:lvlJc w:val="left"/>
+      <w:pPr>
+        <w:ind w:left="1440" w:hanging="360"/>
+      </w:pPr>
+      <w:rPr>
+        <w:rFonts w:hint="default"/>
+      </w:rPr>
+    </w:lvl>
+    <w:lvl w:ilvl="2" w:tplc="1009001B" w:tentative="1">
+      <w:start w:val="1"/>
+      <w:numFmt w:val="lowerRoman"/>
+      <w:lvlText w:val="%3."/>
+      <w:lvlJc w:val="right"/>
+      <w:pPr>
+        <w:ind w:left="2160" w:hanging="180"/>
+      </w:pPr>
+    </w:lvl>
+    <w:lvl w:ilvl="3" w:tplc="1009000F" w:tentative="1">
+      <w:start w:val="1"/>
+      <w:numFmt w:val="decimal"/>
+      <w:lvlText w:val="%4."/>
+      <w:lvlJc w:val="left"/>
+      <w:pPr>
+        <w:ind w:left="2880" w:hanging="360"/>
+      </w:pPr>
+    </w:lvl>
+    <w:lvl w:ilvl="4" w:tplc="10090019" w:tentative="1">
+      <w:start w:val="1"/>
+      <w:numFmt w:val="lowerLetter"/>
+      <w:lvlText w:val="%5."/>
+      <w:lvlJc w:val="left"/>
+      <w:pPr>
+        <w:ind w:left="3600" w:hanging="360"/>
+      </w:pPr>
+    </w:lvl>
+    <w:lvl w:ilvl="5" w:tplc="1009001B" w:tentative="1">
+      <w:start w:val="1"/>
+      <w:numFmt w:val="lowerRoman"/>
+      <w:lvlText w:val="%6."/>
+      <w:lvlJc w:val="right"/>
+      <w:pPr>
+        <w:ind w:left="4320" w:hanging="180"/>
+      </w:pPr>
+    </w:lvl>
+    <w:lvl w:ilvl="6" w:tplc="1009000F" w:tentative="1">
+      <w:start w:val="1"/>
+      <w:numFmt w:val="decimal"/>
+      <w:lvlText w:val="%7."/>
+      <w:lvlJc w:val="left"/>
+      <w:pPr>
+        <w:ind w:left="5040" w:hanging="360"/>
+      </w:pPr>
+    </w:lvl>
+    <w:lvl w:ilvl="7" w:tplc="10090019" w:tentative="1">
+      <w:start w:val="1"/>
+      <w:numFmt w:val="lowerLetter"/>
+      <w:lvlText w:val="%8."/>
+      <w:lvlJc w:val="left"/>
+      <w:pPr>
+        <w:ind w:left="5760" w:hanging="360"/>
+      </w:pPr>
+    </w:lvl>
+    <w:lvl w:ilvl="8" w:tplc="1009001B" w:tentative="1">
+      <w:start w:val="1"/>
+      <w:numFmt w:val="lowerRoman"/>
+      <w:lvlText w:val="%9."/>
+      <w:lvlJc w:val="right"/>
+      <w:pPr>
+        <w:ind w:left="6480" w:hanging="180"/>
+      </w:pPr>
+    </w:lvl>
+  </w:abstractNum>
+  <w:abstractNum w:abstractNumId="1" w15:restartNumberingAfterBreak="0">
+    <w:nsid w:val="0DE07154"/>
+    <w:multiLevelType w:val="hybridMultilevel"/>
+    <w:tmpl w:val="D4D44E50"/>
+    <w:lvl w:ilvl="0" w:tplc="BD5C1E66">
+      <w:start w:val="3"/>
+      <w:numFmt w:val="bullet"/>
+      <w:lvlText w:val="-"/>
+      <w:lvlJc w:val="left"/>
+      <w:pPr>
+        <w:ind w:left="720" w:hanging="360"/>
+      </w:pPr>
+      <w:rPr>
+        <w:rFonts w:ascii="Arial Narrow" w:eastAsiaTheme="minorHAnsi" w:hAnsi="Arial Narrow" w:cstheme="minorBidi" w:hint="default"/>
+      </w:rPr>
+    </w:lvl>
+    <w:lvl w:ilvl="1" w:tplc="10090003" w:tentative="1">
+      <w:start w:val="1"/>
+      <w:numFmt w:val="bullet"/>
+      <w:lvlText w:val="o"/>
+      <w:lvlJc w:val="left"/>
+      <w:pPr>
+        <w:ind w:left="1440" w:hanging="360"/>
+      </w:pPr>
+      <w:rPr>
+        <w:rFonts w:ascii="Courier New" w:hAnsi="Courier New" w:cs="Courier New" w:hint="default"/>
+      </w:rPr>
+    </w:lvl>
+    <w:lvl w:ilvl="2" w:tplc="10090005" w:tentative="1">
+      <w:start w:val="1"/>
+      <w:numFmt w:val="bullet"/>
+      <w:lvlText w:val=""/>
+      <w:lvlJc w:val="left"/>
+      <w:pPr>
+        <w:ind w:left="2160" w:hanging="360"/>
+      </w:pPr>
+      <w:rPr>
+        <w:rFonts w:ascii="Wingdings" w:hAnsi="Wingdings" w:hint="default"/>
+      </w:rPr>
+    </w:lvl>
+    <w:lvl w:ilvl="3" w:tplc="10090001" w:tentative="1">
+      <w:start w:val="1"/>
+      <w:numFmt w:val="bullet"/>
+      <w:lvlText w:val=""/>
+      <w:lvlJc w:val="left"/>
+      <w:pPr>
+        <w:ind w:left="2880" w:hanging="360"/>
+      </w:pPr>
+      <w:rPr>
+        <w:rFonts w:ascii="Symbol" w:hAnsi="Symbol" w:hint="default"/>
+      </w:rPr>
+    </w:lvl>
+    <w:lvl w:ilvl="4" w:tplc="10090003" w:tentative="1">
+      <w:start w:val="1"/>
+      <w:numFmt w:val="bullet"/>
+      <w:lvlText w:val="o"/>
+      <w:lvlJc w:val="left"/>
+      <w:pPr>
+        <w:ind w:left="3600" w:hanging="360"/>
+      </w:pPr>
+      <w:rPr>
+        <w:rFonts w:ascii="Courier New" w:hAnsi="Courier New" w:cs="Courier New" w:hint="default"/>
+      </w:rPr>
+    </w:lvl>
+    <w:lvl w:ilvl="5" w:tplc="10090005" w:tentative="1">
+      <w:start w:val="1"/>
+      <w:numFmt w:val="bullet"/>
+      <w:lvlText w:val=""/>
+      <w:lvlJc w:val="left"/>
+      <w:pPr>
+        <w:ind w:left="4320" w:hanging="360"/>
+      </w:pPr>
+      <w:rPr>
+        <w:rFonts w:ascii="Wingdings" w:hAnsi="Wingdings" w:hint="default"/>
+      </w:rPr>
+    </w:lvl>
+    <w:lvl w:ilvl="6" w:tplc="10090001" w:tentative="1">
+      <w:start w:val="1"/>
+      <w:numFmt w:val="bullet"/>
+      <w:lvlText w:val=""/>
+      <w:lvlJc w:val="left"/>
+      <w:pPr>
+        <w:ind w:left="5040" w:hanging="360"/>
+      </w:pPr>
+      <w:rPr>
+        <w:rFonts w:ascii="Symbol" w:hAnsi="Symbol" w:hint="default"/>
+      </w:rPr>
+    </w:lvl>
+    <w:lvl w:ilvl="7" w:tplc="10090003" w:tentative="1">
+      <w:start w:val="1"/>
+      <w:numFmt w:val="bullet"/>
+      <w:lvlText w:val="o"/>
+      <w:lvlJc w:val="left"/>
+      <w:pPr>
+        <w:ind w:left="5760" w:hanging="360"/>
+      </w:pPr>
+      <w:rPr>
+        <w:rFonts w:ascii="Courier New" w:hAnsi="Courier New" w:cs="Courier New" w:hint="default"/>
+      </w:rPr>
+    </w:lvl>
+    <w:lvl w:ilvl="8" w:tplc="10090005" w:tentative="1">
+      <w:start w:val="1"/>
+      <w:numFmt w:val="bullet"/>
+      <w:lvlText w:val=""/>
+      <w:lvlJc w:val="left"/>
+      <w:pPr>
+        <w:ind w:left="6480" w:hanging="360"/>
+      </w:pPr>
+      <w:rPr>
+        <w:rFonts w:ascii="Wingdings" w:hAnsi="Wingdings" w:hint="default"/>
+      </w:rPr>
+    </w:lvl>
+  </w:abstractNum>
+  <w:abstractNum w:abstractNumId="2" w15:restartNumberingAfterBreak="0">
+    <w:nsid w:val="106E0E3D"/>
+    <w:multiLevelType w:val="hybridMultilevel"/>
+    <w:tmpl w:val="77DE159C"/>
+    <w:lvl w:ilvl="0" w:tplc="BD5C1E66">
+      <w:start w:val="3"/>
+      <w:numFmt w:val="bullet"/>
+      <w:lvlText w:val="-"/>
+      <w:lvlJc w:val="left"/>
+      <w:pPr>
+        <w:ind w:left="720" w:hanging="360"/>
+      </w:pPr>
+      <w:rPr>
+        <w:rFonts w:ascii="Arial Narrow" w:eastAsiaTheme="minorHAnsi" w:hAnsi="Arial Narrow" w:cstheme="minorBidi" w:hint="default"/>
+      </w:rPr>
+    </w:lvl>
+    <w:lvl w:ilvl="1" w:tplc="10090003" w:tentative="1">
+      <w:start w:val="1"/>
+      <w:numFmt w:val="bullet"/>
+      <w:lvlText w:val="o"/>
+      <w:lvlJc w:val="left"/>
+      <w:pPr>
+        <w:ind w:left="1440" w:hanging="360"/>
+      </w:pPr>
+      <w:rPr>
+        <w:rFonts w:ascii="Courier New" w:hAnsi="Courier New" w:cs="Courier New" w:hint="default"/>
+      </w:rPr>
+    </w:lvl>
+    <w:lvl w:ilvl="2" w:tplc="10090005" w:tentative="1">
+      <w:start w:val="1"/>
+      <w:numFmt w:val="bullet"/>
+      <w:lvlText w:val=""/>
+      <w:lvlJc w:val="left"/>
+      <w:pPr>
+        <w:ind w:left="2160" w:hanging="360"/>
+      </w:pPr>
+      <w:rPr>
+        <w:rFonts w:ascii="Wingdings" w:hAnsi="Wingdings" w:hint="default"/>
+      </w:rPr>
+    </w:lvl>
+    <w:lvl w:ilvl="3" w:tplc="10090001" w:tentative="1">
+      <w:start w:val="1"/>
+      <w:numFmt w:val="bullet"/>
+      <w:lvlText w:val=""/>
+      <w:lvlJc w:val="left"/>
+      <w:pPr>
+        <w:ind w:left="2880" w:hanging="360"/>
+      </w:pPr>
+      <w:rPr>
+        <w:rFonts w:ascii="Symbol" w:hAnsi="Symbol" w:hint="default"/>
+      </w:rPr>
+    </w:lvl>
+    <w:lvl w:ilvl="4" w:tplc="10090003" w:tentative="1">
+      <w:start w:val="1"/>
+      <w:numFmt w:val="bullet"/>
+      <w:lvlText w:val="o"/>
+      <w:lvlJc w:val="left"/>
+      <w:pPr>
+        <w:ind w:left="3600" w:hanging="360"/>
+      </w:pPr>
+      <w:rPr>
+        <w:rFonts w:ascii="Courier New" w:hAnsi="Courier New" w:cs="Courier New" w:hint="default"/>
+      </w:rPr>
+    </w:lvl>
+    <w:lvl w:ilvl="5" w:tplc="10090005" w:tentative="1">
+      <w:start w:val="1"/>
+      <w:numFmt w:val="bullet"/>
+      <w:lvlText w:val=""/>
+      <w:lvlJc w:val="left"/>
+      <w:pPr>
+        <w:ind w:left="4320" w:hanging="360"/>
+      </w:pPr>
+      <w:rPr>
+        <w:rFonts w:ascii="Wingdings" w:hAnsi="Wingdings" w:hint="default"/>
+      </w:rPr>
+    </w:lvl>
+    <w:lvl w:ilvl="6" w:tplc="10090001" w:tentative="1">
+      <w:start w:val="1"/>
+      <w:numFmt w:val="bullet"/>
+      <w:lvlText w:val=""/>
+      <w:lvlJc w:val="left"/>
+      <w:pPr>
+        <w:ind w:left="5040" w:hanging="360"/>
+      </w:pPr>
+      <w:rPr>
+        <w:rFonts w:ascii="Symbol" w:hAnsi="Symbol" w:hint="default"/>
+      </w:rPr>
+    </w:lvl>
+    <w:lvl w:ilvl="7" w:tplc="10090003" w:tentative="1">
+      <w:start w:val="1"/>
+      <w:numFmt w:val="bullet"/>
+      <w:lvlText w:val="o"/>
+      <w:lvlJc w:val="left"/>
+      <w:pPr>
+        <w:ind w:left="5760" w:hanging="360"/>
+      </w:pPr>
+      <w:rPr>
+        <w:rFonts w:ascii="Courier New" w:hAnsi="Courier New" w:cs="Courier New" w:hint="default"/>
+      </w:rPr>
+    </w:lvl>
+    <w:lvl w:ilvl="8" w:tplc="10090005" w:tentative="1">
+      <w:start w:val="1"/>
+      <w:numFmt w:val="bullet"/>
+      <w:lvlText w:val=""/>
+      <w:lvlJc w:val="left"/>
+      <w:pPr>
+        <w:ind w:left="6480" w:hanging="360"/>
+      </w:pPr>
+      <w:rPr>
+        <w:rFonts w:ascii="Wingdings" w:hAnsi="Wingdings" w:hint="default"/>
+      </w:rPr>
+    </w:lvl>
+  </w:abstractNum>
+  <w:abstractNum w:abstractNumId="3" w15:restartNumberingAfterBreak="0">
+    <w:nsid w:val="240D43CB"/>
+    <w:multiLevelType w:val="hybridMultilevel"/>
+    <w:tmpl w:val="17CE8A6C"/>
+    <w:lvl w:ilvl="0" w:tplc="BD5C1E66">
+      <w:start w:val="3"/>
+      <w:numFmt w:val="bullet"/>
+      <w:lvlText w:val="-"/>
+      <w:lvlJc w:val="left"/>
+      <w:pPr>
+        <w:ind w:left="720" w:hanging="360"/>
+      </w:pPr>
+      <w:rPr>
+        <w:rFonts w:ascii="Arial Narrow" w:eastAsiaTheme="minorHAnsi" w:hAnsi="Arial Narrow" w:cstheme="minorBidi" w:hint="default"/>
+      </w:rPr>
+    </w:lvl>
+    <w:lvl w:ilvl="1" w:tplc="10090003" w:tentative="1">
+      <w:start w:val="1"/>
+      <w:numFmt w:val="bullet"/>
+      <w:lvlText w:val="o"/>
+      <w:lvlJc w:val="left"/>
+      <w:pPr>
+        <w:ind w:left="1440" w:hanging="360"/>
+      </w:pPr>
+      <w:rPr>
+        <w:rFonts w:ascii="Courier New" w:hAnsi="Courier New" w:cs="Courier New" w:hint="default"/>
+      </w:rPr>
+    </w:lvl>
+    <w:lvl w:ilvl="2" w:tplc="10090005" w:tentative="1">
+      <w:start w:val="1"/>
+      <w:numFmt w:val="bullet"/>
+      <w:lvlText w:val=""/>
+      <w:lvlJc w:val="left"/>
+      <w:pPr>
+        <w:ind w:left="2160" w:hanging="360"/>
+      </w:pPr>
+      <w:rPr>
+        <w:rFonts w:ascii="Wingdings" w:hAnsi="Wingdings" w:hint="default"/>
+      </w:rPr>
+    </w:lvl>
+    <w:lvl w:ilvl="3" w:tplc="10090001" w:tentative="1">
+      <w:start w:val="1"/>
+      <w:numFmt w:val="bullet"/>
+      <w:lvlText w:val=""/>
+      <w:lvlJc w:val="left"/>
+      <w:pPr>
+        <w:ind w:left="2880" w:hanging="360"/>
+      </w:pPr>
+      <w:rPr>
+        <w:rFonts w:ascii="Symbol" w:hAnsi="Symbol" w:hint="default"/>
+      </w:rPr>
+    </w:lvl>
+    <w:lvl w:ilvl="4" w:tplc="10090003" w:tentative="1">
+      <w:start w:val="1"/>
+      <w:numFmt w:val="bullet"/>
+      <w:lvlText w:val="o"/>
+      <w:lvlJc w:val="left"/>
+      <w:pPr>
+        <w:ind w:left="3600" w:hanging="360"/>
+      </w:pPr>
+      <w:rPr>
+        <w:rFonts w:ascii="Courier New" w:hAnsi="Courier New" w:cs="Courier New" w:hint="default"/>
+      </w:rPr>
+    </w:lvl>
+    <w:lvl w:ilvl="5" w:tplc="10090005" w:tentative="1">
+      <w:start w:val="1"/>
+      <w:numFmt w:val="bullet"/>
+      <w:lvlText w:val=""/>
+      <w:lvlJc w:val="left"/>
+      <w:pPr>
+        <w:ind w:left="4320" w:hanging="360"/>
+      </w:pPr>
+      <w:rPr>
+        <w:rFonts w:ascii="Wingdings" w:hAnsi="Wingdings" w:hint="default"/>
+      </w:rPr>
+    </w:lvl>
+    <w:lvl w:ilvl="6" w:tplc="10090001" w:tentative="1">
+      <w:start w:val="1"/>
+      <w:numFmt w:val="bullet"/>
+      <w:lvlText w:val=""/>
+      <w:lvlJc w:val="left"/>
+      <w:pPr>
+        <w:ind w:left="5040" w:hanging="360"/>
+      </w:pPr>
+      <w:rPr>
+        <w:rFonts w:ascii="Symbol" w:hAnsi="Symbol" w:hint="default"/>
+      </w:rPr>
+    </w:lvl>
+    <w:lvl w:ilvl="7" w:tplc="10090003" w:tentative="1">
+      <w:start w:val="1"/>
+      <w:numFmt w:val="bullet"/>
+      <w:lvlText w:val="o"/>
+      <w:lvlJc w:val="left"/>
+      <w:pPr>
+        <w:ind w:left="5760" w:hanging="360"/>
+      </w:pPr>
+      <w:rPr>
+        <w:rFonts w:ascii="Courier New" w:hAnsi="Courier New" w:cs="Courier New" w:hint="default"/>
+      </w:rPr>
+    </w:lvl>
+    <w:lvl w:ilvl="8" w:tplc="10090005" w:tentative="1">
+      <w:start w:val="1"/>
+      <w:numFmt w:val="bullet"/>
+      <w:lvlText w:val=""/>
+      <w:lvlJc w:val="left"/>
+      <w:pPr>
+        <w:ind w:left="6480" w:hanging="360"/>
+      </w:pPr>
+      <w:rPr>
+        <w:rFonts w:ascii="Wingdings" w:hAnsi="Wingdings" w:hint="default"/>
+      </w:rPr>
+    </w:lvl>
+  </w:abstractNum>
+  <w:abstractNum w:abstractNumId="4" w15:restartNumberingAfterBreak="0">
+    <w:nsid w:val="331D1A5D"/>
+    <w:multiLevelType w:val="hybridMultilevel"/>
+    <w:tmpl w:val="763A08C2"/>
+    <w:lvl w:ilvl="0" w:tplc="98CA006C">
+      <w:start w:val="2"/>
+      <w:numFmt w:val="bullet"/>
+      <w:lvlText w:val="-"/>
+      <w:lvlJc w:val="left"/>
+      <w:pPr>
+        <w:ind w:left="720" w:hanging="360"/>
+      </w:pPr>
+      <w:rPr>
+        <w:rFonts w:ascii="Arial Narrow" w:eastAsiaTheme="minorHAnsi" w:hAnsi="Arial Narrow" w:cstheme="minorBidi" w:hint="default"/>
+      </w:rPr>
+    </w:lvl>
+    <w:lvl w:ilvl="1" w:tplc="10090003" w:tentative="1">
+      <w:start w:val="1"/>
+      <w:numFmt w:val="bullet"/>
+      <w:lvlText w:val="o"/>
+      <w:lvlJc w:val="left"/>
+      <w:pPr>
+        <w:ind w:left="1440" w:hanging="360"/>
+      </w:pPr>
+      <w:rPr>
+        <w:rFonts w:ascii="Courier New" w:hAnsi="Courier New" w:cs="Courier New" w:hint="default"/>
+      </w:rPr>
+    </w:lvl>
+    <w:lvl w:ilvl="2" w:tplc="10090005" w:tentative="1">
+      <w:start w:val="1"/>
+      <w:numFmt w:val="bullet"/>
+      <w:lvlText w:val=""/>
+      <w:lvlJc w:val="left"/>
+      <w:pPr>
+        <w:ind w:left="2160" w:hanging="360"/>
+      </w:pPr>
+      <w:rPr>
+        <w:rFonts w:ascii="Wingdings" w:hAnsi="Wingdings" w:hint="default"/>
+      </w:rPr>
+    </w:lvl>
+    <w:lvl w:ilvl="3" w:tplc="10090001" w:tentative="1">
+      <w:start w:val="1"/>
+      <w:numFmt w:val="bullet"/>
+      <w:lvlText w:val=""/>
+      <w:lvlJc w:val="left"/>
+      <w:pPr>
+        <w:ind w:left="2880" w:hanging="360"/>
+      </w:pPr>
+      <w:rPr>
+        <w:rFonts w:ascii="Symbol" w:hAnsi="Symbol" w:hint="default"/>
+      </w:rPr>
+    </w:lvl>
+    <w:lvl w:ilvl="4" w:tplc="10090003" w:tentative="1">
+      <w:start w:val="1"/>
+      <w:numFmt w:val="bullet"/>
+      <w:lvlText w:val="o"/>
+      <w:lvlJc w:val="left"/>
+      <w:pPr>
+        <w:ind w:left="3600" w:hanging="360"/>
+      </w:pPr>
+      <w:rPr>
+        <w:rFonts w:ascii="Courier New" w:hAnsi="Courier New" w:cs="Courier New" w:hint="default"/>
+      </w:rPr>
+    </w:lvl>
+    <w:lvl w:ilvl="5" w:tplc="10090005" w:tentative="1">
+      <w:start w:val="1"/>
+      <w:numFmt w:val="bullet"/>
+      <w:lvlText w:val=""/>
+      <w:lvlJc w:val="left"/>
+      <w:pPr>
+        <w:ind w:left="4320" w:hanging="360"/>
+      </w:pPr>
+      <w:rPr>
+        <w:rFonts w:ascii="Wingdings" w:hAnsi="Wingdings" w:hint="default"/>
+      </w:rPr>
+    </w:lvl>
+    <w:lvl w:ilvl="6" w:tplc="10090001" w:tentative="1">
+      <w:start w:val="1"/>
+      <w:numFmt w:val="bullet"/>
+      <w:lvlText w:val=""/>
+      <w:lvlJc w:val="left"/>
+      <w:pPr>
+        <w:ind w:left="5040" w:hanging="360"/>
+      </w:pPr>
+      <w:rPr>
+        <w:rFonts w:ascii="Symbol" w:hAnsi="Symbol" w:hint="default"/>
+      </w:rPr>
+    </w:lvl>
+    <w:lvl w:ilvl="7" w:tplc="10090003" w:tentative="1">
+      <w:start w:val="1"/>
+      <w:numFmt w:val="bullet"/>
+      <w:lvlText w:val="o"/>
+      <w:lvlJc w:val="left"/>
+      <w:pPr>
+        <w:ind w:left="5760" w:hanging="360"/>
+      </w:pPr>
+      <w:rPr>
+        <w:rFonts w:ascii="Courier New" w:hAnsi="Courier New" w:cs="Courier New" w:hint="default"/>
+      </w:rPr>
+    </w:lvl>
+    <w:lvl w:ilvl="8" w:tplc="10090005" w:tentative="1">
+      <w:start w:val="1"/>
+      <w:numFmt w:val="bullet"/>
+      <w:lvlText w:val=""/>
+      <w:lvlJc w:val="left"/>
+      <w:pPr>
+        <w:ind w:left="6480" w:hanging="360"/>
+      </w:pPr>
+      <w:rPr>
+        <w:rFonts w:ascii="Wingdings" w:hAnsi="Wingdings" w:hint="default"/>
+      </w:rPr>
+    </w:lvl>
+  </w:abstractNum>
+  <w:abstractNum w:abstractNumId="5" w15:restartNumberingAfterBreak="0">
+    <w:nsid w:val="36550B92"/>
+    <w:multiLevelType w:val="hybridMultilevel"/>
+    <w:tmpl w:val="7E06097C"/>
+    <w:lvl w:ilvl="0" w:tplc="7FCC2E1E">
+      <w:start w:val="3"/>
+      <w:numFmt w:val="bullet"/>
+      <w:lvlText w:val="-"/>
+      <w:lvlJc w:val="left"/>
+      <w:pPr>
+        <w:ind w:left="720" w:hanging="360"/>
+      </w:pPr>
+      <w:rPr>
+        <w:rFonts w:ascii="Arial Narrow" w:eastAsiaTheme="minorHAnsi" w:hAnsi="Arial Narrow" w:cstheme="minorBidi" w:hint="default"/>
+      </w:rPr>
+    </w:lvl>
+    <w:lvl w:ilvl="1" w:tplc="10090003" w:tentative="1">
+      <w:start w:val="1"/>
+      <w:numFmt w:val="bullet"/>
+      <w:lvlText w:val="o"/>
+      <w:lvlJc w:val="left"/>
+      <w:pPr>
+        <w:ind w:left="1440" w:hanging="360"/>
+      </w:pPr>
+      <w:rPr>
+        <w:rFonts w:ascii="Courier New" w:hAnsi="Courier New" w:cs="Courier New" w:hint="default"/>
+      </w:rPr>
+    </w:lvl>
+    <w:lvl w:ilvl="2" w:tplc="10090005" w:tentative="1">
+      <w:start w:val="1"/>
+      <w:numFmt w:val="bullet"/>
+      <w:lvlText w:val=""/>
+      <w:lvlJc w:val="left"/>
+      <w:pPr>
+        <w:ind w:left="2160" w:hanging="360"/>
+      </w:pPr>
+      <w:rPr>
+        <w:rFonts w:ascii="Wingdings" w:hAnsi="Wingdings" w:hint="default"/>
+      </w:rPr>
+    </w:lvl>
+    <w:lvl w:ilvl="3" w:tplc="10090001" w:tentative="1">
+      <w:start w:val="1"/>
+      <w:numFmt w:val="bullet"/>
+      <w:lvlText w:val=""/>
+      <w:lvlJc w:val="left"/>
+      <w:pPr>
+        <w:ind w:left="2880" w:hanging="360"/>
+      </w:pPr>
+      <w:rPr>
+        <w:rFonts w:ascii="Symbol" w:hAnsi="Symbol" w:hint="default"/>
+      </w:rPr>
+    </w:lvl>
+    <w:lvl w:ilvl="4" w:tplc="10090003" w:tentative="1">
+      <w:start w:val="1"/>
+      <w:numFmt w:val="bullet"/>
+      <w:lvlText w:val="o"/>
+      <w:lvlJc w:val="left"/>
+      <w:pPr>
+        <w:ind w:left="3600" w:hanging="360"/>
+      </w:pPr>
+      <w:rPr>
+        <w:rFonts w:ascii="Courier New" w:hAnsi="Courier New" w:cs="Courier New" w:hint="default"/>
+      </w:rPr>
+    </w:lvl>
+    <w:lvl w:ilvl="5" w:tplc="10090005" w:tentative="1">
+      <w:start w:val="1"/>
+      <w:numFmt w:val="bullet"/>
+      <w:lvlText w:val=""/>
+      <w:lvlJc w:val="left"/>
+      <w:pPr>
+        <w:ind w:left="4320" w:hanging="360"/>
+      </w:pPr>
+      <w:rPr>
+        <w:rFonts w:ascii="Wingdings" w:hAnsi="Wingdings" w:hint="default"/>
+      </w:rPr>
+    </w:lvl>
+    <w:lvl w:ilvl="6" w:tplc="10090001" w:tentative="1">
+      <w:start w:val="1"/>
+      <w:numFmt w:val="bullet"/>
+      <w:lvlText w:val=""/>
+      <w:lvlJc w:val="left"/>
+      <w:pPr>
+        <w:ind w:left="5040" w:hanging="360"/>
+      </w:pPr>
+      <w:rPr>
+        <w:rFonts w:ascii="Symbol" w:hAnsi="Symbol" w:hint="default"/>
+      </w:rPr>
+    </w:lvl>
+    <w:lvl w:ilvl="7" w:tplc="10090003" w:tentative="1">
+      <w:start w:val="1"/>
+      <w:numFmt w:val="bullet"/>
+      <w:lvlText w:val="o"/>
+      <w:lvlJc w:val="left"/>
+      <w:pPr>
+        <w:ind w:left="5760" w:hanging="360"/>
+      </w:pPr>
+      <w:rPr>
+        <w:rFonts w:ascii="Courier New" w:hAnsi="Courier New" w:cs="Courier New" w:hint="default"/>
+      </w:rPr>
+    </w:lvl>
+    <w:lvl w:ilvl="8" w:tplc="10090005" w:tentative="1">
+      <w:start w:val="1"/>
+      <w:numFmt w:val="bullet"/>
+      <w:lvlText w:val=""/>
+      <w:lvlJc w:val="left"/>
+      <w:pPr>
+        <w:ind w:left="6480" w:hanging="360"/>
+      </w:pPr>
+      <w:rPr>
+        <w:rFonts w:ascii="Wingdings" w:hAnsi="Wingdings" w:hint="default"/>
+      </w:rPr>
+    </w:lvl>
+  </w:abstractNum>
+  <w:abstractNum w:abstractNumId="6" w15:restartNumberingAfterBreak="0">
     <w:nsid w:val="48047B9A"/>
     <w:multiLevelType w:val="hybridMultilevel"/>
     <w:tmpl w:val="3612B41E"/>
@@ -1477,8 +3782,442 @@
       </w:rPr>
     </w:lvl>
   </w:abstractNum>
+  <w:abstractNum w:abstractNumId="7" w15:restartNumberingAfterBreak="0">
+    <w:nsid w:val="4BE67561"/>
+    <w:multiLevelType w:val="hybridMultilevel"/>
+    <w:tmpl w:val="B40E098C"/>
+    <w:lvl w:ilvl="0" w:tplc="1009000F">
+      <w:start w:val="1"/>
+      <w:numFmt w:val="decimal"/>
+      <w:lvlText w:val="%1."/>
+      <w:lvlJc w:val="left"/>
+      <w:pPr>
+        <w:ind w:left="720" w:hanging="360"/>
+      </w:pPr>
+      <w:rPr>
+        <w:rFonts w:hint="default"/>
+      </w:rPr>
+    </w:lvl>
+    <w:lvl w:ilvl="1" w:tplc="10090019" w:tentative="1">
+      <w:start w:val="1"/>
+      <w:numFmt w:val="lowerLetter"/>
+      <w:lvlText w:val="%2."/>
+      <w:lvlJc w:val="left"/>
+      <w:pPr>
+        <w:ind w:left="1440" w:hanging="360"/>
+      </w:pPr>
+    </w:lvl>
+    <w:lvl w:ilvl="2" w:tplc="1009001B" w:tentative="1">
+      <w:start w:val="1"/>
+      <w:numFmt w:val="lowerRoman"/>
+      <w:lvlText w:val="%3."/>
+      <w:lvlJc w:val="right"/>
+      <w:pPr>
+        <w:ind w:left="2160" w:hanging="180"/>
+      </w:pPr>
+    </w:lvl>
+    <w:lvl w:ilvl="3" w:tplc="1009000F" w:tentative="1">
+      <w:start w:val="1"/>
+      <w:numFmt w:val="decimal"/>
+      <w:lvlText w:val="%4."/>
+      <w:lvlJc w:val="left"/>
+      <w:pPr>
+        <w:ind w:left="2880" w:hanging="360"/>
+      </w:pPr>
+    </w:lvl>
+    <w:lvl w:ilvl="4" w:tplc="10090019" w:tentative="1">
+      <w:start w:val="1"/>
+      <w:numFmt w:val="lowerLetter"/>
+      <w:lvlText w:val="%5."/>
+      <w:lvlJc w:val="left"/>
+      <w:pPr>
+        <w:ind w:left="3600" w:hanging="360"/>
+      </w:pPr>
+    </w:lvl>
+    <w:lvl w:ilvl="5" w:tplc="1009001B" w:tentative="1">
+      <w:start w:val="1"/>
+      <w:numFmt w:val="lowerRoman"/>
+      <w:lvlText w:val="%6."/>
+      <w:lvlJc w:val="right"/>
+      <w:pPr>
+        <w:ind w:left="4320" w:hanging="180"/>
+      </w:pPr>
+    </w:lvl>
+    <w:lvl w:ilvl="6" w:tplc="1009000F" w:tentative="1">
+      <w:start w:val="1"/>
+      <w:numFmt w:val="decimal"/>
+      <w:lvlText w:val="%7."/>
+      <w:lvlJc w:val="left"/>
+      <w:pPr>
+        <w:ind w:left="5040" w:hanging="360"/>
+      </w:pPr>
+    </w:lvl>
+    <w:lvl w:ilvl="7" w:tplc="10090019" w:tentative="1">
+      <w:start w:val="1"/>
+      <w:numFmt w:val="lowerLetter"/>
+      <w:lvlText w:val="%8."/>
+      <w:lvlJc w:val="left"/>
+      <w:pPr>
+        <w:ind w:left="5760" w:hanging="360"/>
+      </w:pPr>
+    </w:lvl>
+    <w:lvl w:ilvl="8" w:tplc="1009001B" w:tentative="1">
+      <w:start w:val="1"/>
+      <w:numFmt w:val="lowerRoman"/>
+      <w:lvlText w:val="%9."/>
+      <w:lvlJc w:val="right"/>
+      <w:pPr>
+        <w:ind w:left="6480" w:hanging="180"/>
+      </w:pPr>
+    </w:lvl>
+  </w:abstractNum>
+  <w:abstractNum w:abstractNumId="8" w15:restartNumberingAfterBreak="0">
+    <w:nsid w:val="55555E60"/>
+    <w:multiLevelType w:val="hybridMultilevel"/>
+    <w:tmpl w:val="AE8253AE"/>
+    <w:lvl w:ilvl="0" w:tplc="BD5C1E66">
+      <w:start w:val="3"/>
+      <w:numFmt w:val="bullet"/>
+      <w:lvlText w:val="-"/>
+      <w:lvlJc w:val="left"/>
+      <w:pPr>
+        <w:ind w:left="720" w:hanging="360"/>
+      </w:pPr>
+      <w:rPr>
+        <w:rFonts w:ascii="Arial Narrow" w:eastAsiaTheme="minorHAnsi" w:hAnsi="Arial Narrow" w:cstheme="minorBidi" w:hint="default"/>
+      </w:rPr>
+    </w:lvl>
+    <w:lvl w:ilvl="1" w:tplc="10090003" w:tentative="1">
+      <w:start w:val="1"/>
+      <w:numFmt w:val="bullet"/>
+      <w:lvlText w:val="o"/>
+      <w:lvlJc w:val="left"/>
+      <w:pPr>
+        <w:ind w:left="1440" w:hanging="360"/>
+      </w:pPr>
+      <w:rPr>
+        <w:rFonts w:ascii="Courier New" w:hAnsi="Courier New" w:cs="Courier New" w:hint="default"/>
+      </w:rPr>
+    </w:lvl>
+    <w:lvl w:ilvl="2" w:tplc="10090005" w:tentative="1">
+      <w:start w:val="1"/>
+      <w:numFmt w:val="bullet"/>
+      <w:lvlText w:val=""/>
+      <w:lvlJc w:val="left"/>
+      <w:pPr>
+        <w:ind w:left="2160" w:hanging="360"/>
+      </w:pPr>
+      <w:rPr>
+        <w:rFonts w:ascii="Wingdings" w:hAnsi="Wingdings" w:hint="default"/>
+      </w:rPr>
+    </w:lvl>
+    <w:lvl w:ilvl="3" w:tplc="10090001" w:tentative="1">
+      <w:start w:val="1"/>
+      <w:numFmt w:val="bullet"/>
+      <w:lvlText w:val=""/>
+      <w:lvlJc w:val="left"/>
+      <w:pPr>
+        <w:ind w:left="2880" w:hanging="360"/>
+      </w:pPr>
+      <w:rPr>
+        <w:rFonts w:ascii="Symbol" w:hAnsi="Symbol" w:hint="default"/>
+      </w:rPr>
+    </w:lvl>
+    <w:lvl w:ilvl="4" w:tplc="10090003" w:tentative="1">
+      <w:start w:val="1"/>
+      <w:numFmt w:val="bullet"/>
+      <w:lvlText w:val="o"/>
+      <w:lvlJc w:val="left"/>
+      <w:pPr>
+        <w:ind w:left="3600" w:hanging="360"/>
+      </w:pPr>
+      <w:rPr>
+        <w:rFonts w:ascii="Courier New" w:hAnsi="Courier New" w:cs="Courier New" w:hint="default"/>
+      </w:rPr>
+    </w:lvl>
+    <w:lvl w:ilvl="5" w:tplc="10090005" w:tentative="1">
+      <w:start w:val="1"/>
+      <w:numFmt w:val="bullet"/>
+      <w:lvlText w:val=""/>
+      <w:lvlJc w:val="left"/>
+      <w:pPr>
+        <w:ind w:left="4320" w:hanging="360"/>
+      </w:pPr>
+      <w:rPr>
+        <w:rFonts w:ascii="Wingdings" w:hAnsi="Wingdings" w:hint="default"/>
+      </w:rPr>
+    </w:lvl>
+    <w:lvl w:ilvl="6" w:tplc="10090001" w:tentative="1">
+      <w:start w:val="1"/>
+      <w:numFmt w:val="bullet"/>
+      <w:lvlText w:val=""/>
+      <w:lvlJc w:val="left"/>
+      <w:pPr>
+        <w:ind w:left="5040" w:hanging="360"/>
+      </w:pPr>
+      <w:rPr>
+        <w:rFonts w:ascii="Symbol" w:hAnsi="Symbol" w:hint="default"/>
+      </w:rPr>
+    </w:lvl>
+    <w:lvl w:ilvl="7" w:tplc="10090003" w:tentative="1">
+      <w:start w:val="1"/>
+      <w:numFmt w:val="bullet"/>
+      <w:lvlText w:val="o"/>
+      <w:lvlJc w:val="left"/>
+      <w:pPr>
+        <w:ind w:left="5760" w:hanging="360"/>
+      </w:pPr>
+      <w:rPr>
+        <w:rFonts w:ascii="Courier New" w:hAnsi="Courier New" w:cs="Courier New" w:hint="default"/>
+      </w:rPr>
+    </w:lvl>
+    <w:lvl w:ilvl="8" w:tplc="10090005" w:tentative="1">
+      <w:start w:val="1"/>
+      <w:numFmt w:val="bullet"/>
+      <w:lvlText w:val=""/>
+      <w:lvlJc w:val="left"/>
+      <w:pPr>
+        <w:ind w:left="6480" w:hanging="360"/>
+      </w:pPr>
+      <w:rPr>
+        <w:rFonts w:ascii="Wingdings" w:hAnsi="Wingdings" w:hint="default"/>
+      </w:rPr>
+    </w:lvl>
+  </w:abstractNum>
+  <w:abstractNum w:abstractNumId="9" w15:restartNumberingAfterBreak="0">
+    <w:nsid w:val="588E160C"/>
+    <w:multiLevelType w:val="hybridMultilevel"/>
+    <w:tmpl w:val="D024A246"/>
+    <w:lvl w:ilvl="0" w:tplc="10090019">
+      <w:start w:val="9"/>
+      <w:numFmt w:val="lowerLetter"/>
+      <w:lvlText w:val="%1."/>
+      <w:lvlJc w:val="left"/>
+      <w:pPr>
+        <w:ind w:left="720" w:hanging="360"/>
+      </w:pPr>
+      <w:rPr>
+        <w:rFonts w:hint="default"/>
+      </w:rPr>
+    </w:lvl>
+    <w:lvl w:ilvl="1" w:tplc="10090019" w:tentative="1">
+      <w:start w:val="1"/>
+      <w:numFmt w:val="lowerLetter"/>
+      <w:lvlText w:val="%2."/>
+      <w:lvlJc w:val="left"/>
+      <w:pPr>
+        <w:ind w:left="1440" w:hanging="360"/>
+      </w:pPr>
+    </w:lvl>
+    <w:lvl w:ilvl="2" w:tplc="1009001B" w:tentative="1">
+      <w:start w:val="1"/>
+      <w:numFmt w:val="lowerRoman"/>
+      <w:lvlText w:val="%3."/>
+      <w:lvlJc w:val="right"/>
+      <w:pPr>
+        <w:ind w:left="2160" w:hanging="180"/>
+      </w:pPr>
+    </w:lvl>
+    <w:lvl w:ilvl="3" w:tplc="1009000F" w:tentative="1">
+      <w:start w:val="1"/>
+      <w:numFmt w:val="decimal"/>
+      <w:lvlText w:val="%4."/>
+      <w:lvlJc w:val="left"/>
+      <w:pPr>
+        <w:ind w:left="2880" w:hanging="360"/>
+      </w:pPr>
+    </w:lvl>
+    <w:lvl w:ilvl="4" w:tplc="10090019" w:tentative="1">
+      <w:start w:val="1"/>
+      <w:numFmt w:val="lowerLetter"/>
+      <w:lvlText w:val="%5."/>
+      <w:lvlJc w:val="left"/>
+      <w:pPr>
+        <w:ind w:left="3600" w:hanging="360"/>
+      </w:pPr>
+    </w:lvl>
+    <w:lvl w:ilvl="5" w:tplc="1009001B" w:tentative="1">
+      <w:start w:val="1"/>
+      <w:numFmt w:val="lowerRoman"/>
+      <w:lvlText w:val="%6."/>
+      <w:lvlJc w:val="right"/>
+      <w:pPr>
+        <w:ind w:left="4320" w:hanging="180"/>
+      </w:pPr>
+    </w:lvl>
+    <w:lvl w:ilvl="6" w:tplc="1009000F" w:tentative="1">
+      <w:start w:val="1"/>
+      <w:numFmt w:val="decimal"/>
+      <w:lvlText w:val="%7."/>
+      <w:lvlJc w:val="left"/>
+      <w:pPr>
+        <w:ind w:left="5040" w:hanging="360"/>
+      </w:pPr>
+    </w:lvl>
+    <w:lvl w:ilvl="7" w:tplc="10090019" w:tentative="1">
+      <w:start w:val="1"/>
+      <w:numFmt w:val="lowerLetter"/>
+      <w:lvlText w:val="%8."/>
+      <w:lvlJc w:val="left"/>
+      <w:pPr>
+        <w:ind w:left="5760" w:hanging="360"/>
+      </w:pPr>
+    </w:lvl>
+    <w:lvl w:ilvl="8" w:tplc="1009001B" w:tentative="1">
+      <w:start w:val="1"/>
+      <w:numFmt w:val="lowerRoman"/>
+      <w:lvlText w:val="%9."/>
+      <w:lvlJc w:val="right"/>
+      <w:pPr>
+        <w:ind w:left="6480" w:hanging="180"/>
+      </w:pPr>
+    </w:lvl>
+  </w:abstractNum>
+  <w:abstractNum w:abstractNumId="10" w15:restartNumberingAfterBreak="0">
+    <w:nsid w:val="73F97AA4"/>
+    <w:multiLevelType w:val="hybridMultilevel"/>
+    <w:tmpl w:val="8FCA9DBC"/>
+    <w:lvl w:ilvl="0" w:tplc="6C5A4376">
+      <w:start w:val="2"/>
+      <w:numFmt w:val="bullet"/>
+      <w:lvlText w:val="-"/>
+      <w:lvlJc w:val="left"/>
+      <w:pPr>
+        <w:ind w:left="720" w:hanging="360"/>
+      </w:pPr>
+      <w:rPr>
+        <w:rFonts w:ascii="Arial Narrow" w:eastAsiaTheme="minorHAnsi" w:hAnsi="Arial Narrow" w:cstheme="minorBidi" w:hint="default"/>
+      </w:rPr>
+    </w:lvl>
+    <w:lvl w:ilvl="1" w:tplc="10090003" w:tentative="1">
+      <w:start w:val="1"/>
+      <w:numFmt w:val="bullet"/>
+      <w:lvlText w:val="o"/>
+      <w:lvlJc w:val="left"/>
+      <w:pPr>
+        <w:ind w:left="1440" w:hanging="360"/>
+      </w:pPr>
+      <w:rPr>
+        <w:rFonts w:ascii="Courier New" w:hAnsi="Courier New" w:cs="Courier New" w:hint="default"/>
+      </w:rPr>
+    </w:lvl>
+    <w:lvl w:ilvl="2" w:tplc="10090005" w:tentative="1">
+      <w:start w:val="1"/>
+      <w:numFmt w:val="bullet"/>
+      <w:lvlText w:val=""/>
+      <w:lvlJc w:val="left"/>
+      <w:pPr>
+        <w:ind w:left="2160" w:hanging="360"/>
+      </w:pPr>
+      <w:rPr>
+        <w:rFonts w:ascii="Wingdings" w:hAnsi="Wingdings" w:hint="default"/>
+      </w:rPr>
+    </w:lvl>
+    <w:lvl w:ilvl="3" w:tplc="10090001" w:tentative="1">
+      <w:start w:val="1"/>
+      <w:numFmt w:val="bullet"/>
+      <w:lvlText w:val=""/>
+      <w:lvlJc w:val="left"/>
+      <w:pPr>
+        <w:ind w:left="2880" w:hanging="360"/>
+      </w:pPr>
+      <w:rPr>
+        <w:rFonts w:ascii="Symbol" w:hAnsi="Symbol" w:hint="default"/>
+      </w:rPr>
+    </w:lvl>
+    <w:lvl w:ilvl="4" w:tplc="10090003" w:tentative="1">
+      <w:start w:val="1"/>
+      <w:numFmt w:val="bullet"/>
+      <w:lvlText w:val="o"/>
+      <w:lvlJc w:val="left"/>
+      <w:pPr>
+        <w:ind w:left="3600" w:hanging="360"/>
+      </w:pPr>
+      <w:rPr>
+        <w:rFonts w:ascii="Courier New" w:hAnsi="Courier New" w:cs="Courier New" w:hint="default"/>
+      </w:rPr>
+    </w:lvl>
+    <w:lvl w:ilvl="5" w:tplc="10090005" w:tentative="1">
+      <w:start w:val="1"/>
+      <w:numFmt w:val="bullet"/>
+      <w:lvlText w:val=""/>
+      <w:lvlJc w:val="left"/>
+      <w:pPr>
+        <w:ind w:left="4320" w:hanging="360"/>
+      </w:pPr>
+      <w:rPr>
+        <w:rFonts w:ascii="Wingdings" w:hAnsi="Wingdings" w:hint="default"/>
+      </w:rPr>
+    </w:lvl>
+    <w:lvl w:ilvl="6" w:tplc="10090001" w:tentative="1">
+      <w:start w:val="1"/>
+      <w:numFmt w:val="bullet"/>
+      <w:lvlText w:val=""/>
+      <w:lvlJc w:val="left"/>
+      <w:pPr>
+        <w:ind w:left="5040" w:hanging="360"/>
+      </w:pPr>
+      <w:rPr>
+        <w:rFonts w:ascii="Symbol" w:hAnsi="Symbol" w:hint="default"/>
+      </w:rPr>
+    </w:lvl>
+    <w:lvl w:ilvl="7" w:tplc="10090003" w:tentative="1">
+      <w:start w:val="1"/>
+      <w:numFmt w:val="bullet"/>
+      <w:lvlText w:val="o"/>
+      <w:lvlJc w:val="left"/>
+      <w:pPr>
+        <w:ind w:left="5760" w:hanging="360"/>
+      </w:pPr>
+      <w:rPr>
+        <w:rFonts w:ascii="Courier New" w:hAnsi="Courier New" w:cs="Courier New" w:hint="default"/>
+      </w:rPr>
+    </w:lvl>
+    <w:lvl w:ilvl="8" w:tplc="10090005" w:tentative="1">
+      <w:start w:val="1"/>
+      <w:numFmt w:val="bullet"/>
+      <w:lvlText w:val=""/>
+      <w:lvlJc w:val="left"/>
+      <w:pPr>
+        <w:ind w:left="6480" w:hanging="360"/>
+      </w:pPr>
+      <w:rPr>
+        <w:rFonts w:ascii="Wingdings" w:hAnsi="Wingdings" w:hint="default"/>
+      </w:rPr>
+    </w:lvl>
+  </w:abstractNum>
   <w:num w:numId="1" w16cid:durableId="1434322285">
+    <w:abstractNumId w:val="6"/>
+  </w:num>
+  <w:num w:numId="2" w16cid:durableId="1738625908">
+    <w:abstractNumId w:val="5"/>
+  </w:num>
+  <w:num w:numId="3" w16cid:durableId="988827668">
+    <w:abstractNumId w:val="2"/>
+  </w:num>
+  <w:num w:numId="4" w16cid:durableId="157623270">
+    <w:abstractNumId w:val="7"/>
+  </w:num>
+  <w:num w:numId="5" w16cid:durableId="368990910">
     <w:abstractNumId w:val="0"/>
+  </w:num>
+  <w:num w:numId="6" w16cid:durableId="1974484111">
+    <w:abstractNumId w:val="9"/>
+  </w:num>
+  <w:num w:numId="7" w16cid:durableId="806238229">
+    <w:abstractNumId w:val="10"/>
+  </w:num>
+  <w:num w:numId="8" w16cid:durableId="307324963">
+    <w:abstractNumId w:val="4"/>
+  </w:num>
+  <w:num w:numId="9" w16cid:durableId="514656526">
+    <w:abstractNumId w:val="1"/>
+  </w:num>
+  <w:num w:numId="10" w16cid:durableId="821849237">
+    <w:abstractNumId w:val="8"/>
+  </w:num>
+  <w:num w:numId="11" w16cid:durableId="569538438">
+    <w:abstractNumId w:val="3"/>
   </w:num>
 </w:numbering>
 </file>
@@ -1922,7 +4661,6 @@
     <w:next w:val="Normal"/>
     <w:link w:val="Heading2Char"/>
     <w:uiPriority w:val="9"/>
-    <w:semiHidden/>
     <w:unhideWhenUsed/>
     <w:qFormat/>
     <w:rsid w:val="00DF1102"/>
@@ -1936,6 +4674,27 @@
       <w:rFonts w:eastAsiaTheme="majorEastAsia" w:cstheme="majorBidi"/>
       <w:b/>
       <w:szCs w:val="26"/>
+    </w:rPr>
+  </w:style>
+  <w:style w:type="paragraph" w:styleId="Heading3">
+    <w:name w:val="heading 3"/>
+    <w:basedOn w:val="Normal"/>
+    <w:next w:val="Normal"/>
+    <w:link w:val="Heading3Char"/>
+    <w:uiPriority w:val="9"/>
+    <w:unhideWhenUsed/>
+    <w:qFormat/>
+    <w:rsid w:val="001F457A"/>
+    <w:pPr>
+      <w:keepNext/>
+      <w:keepLines/>
+      <w:spacing w:before="40" w:after="0"/>
+      <w:outlineLvl w:val="2"/>
+    </w:pPr>
+    <w:rPr>
+      <w:rFonts w:asciiTheme="majorHAnsi" w:eastAsiaTheme="majorEastAsia" w:hAnsiTheme="majorHAnsi" w:cstheme="majorBidi"/>
+      <w:color w:val="1F3763" w:themeColor="accent1" w:themeShade="7F"/>
+      <w:szCs w:val="24"/>
     </w:rPr>
   </w:style>
   <w:style w:type="character" w:default="1" w:styleId="DefaultParagraphFont">
@@ -1998,7 +4757,6 @@
     <w:basedOn w:val="DefaultParagraphFont"/>
     <w:link w:val="Heading2"/>
     <w:uiPriority w:val="9"/>
-    <w:semiHidden/>
     <w:rsid w:val="00DF1102"/>
     <w:rPr>
       <w:rFonts w:ascii="Arial Narrow" w:eastAsiaTheme="majorEastAsia" w:hAnsi="Arial Narrow" w:cstheme="majorBidi"/>
@@ -2116,6 +4874,33 @@
     <w:rPr>
       <w:color w:val="605E5C"/>
       <w:shd w:val="clear" w:color="auto" w:fill="E1DFDD"/>
+    </w:rPr>
+  </w:style>
+  <w:style w:type="character" w:styleId="FollowedHyperlink">
+    <w:name w:val="FollowedHyperlink"/>
+    <w:basedOn w:val="DefaultParagraphFont"/>
+    <w:uiPriority w:val="99"/>
+    <w:semiHidden/>
+    <w:unhideWhenUsed/>
+    <w:rsid w:val="00110624"/>
+    <w:rPr>
+      <w:color w:val="954F72" w:themeColor="followedHyperlink"/>
+      <w:u w:val="single"/>
+    </w:rPr>
+  </w:style>
+  <w:style w:type="character" w:customStyle="1" w:styleId="Heading3Char">
+    <w:name w:val="Heading 3 Char"/>
+    <w:basedOn w:val="DefaultParagraphFont"/>
+    <w:link w:val="Heading3"/>
+    <w:uiPriority w:val="9"/>
+    <w:rsid w:val="001F457A"/>
+    <w:rPr>
+      <w:rFonts w:asciiTheme="majorHAnsi" w:eastAsiaTheme="majorEastAsia" w:hAnsiTheme="majorHAnsi" w:cstheme="majorBidi"/>
+      <w:color w:val="1F3763" w:themeColor="accent1" w:themeShade="7F"/>
+      <w:kern w:val="0"/>
+      <w:sz w:val="24"/>
+      <w:szCs w:val="24"/>
+      <w14:ligatures w14:val="none"/>
     </w:rPr>
   </w:style>
 </w:styles>

</xml_diff>